<commit_message>
25-0206, Scholen van de Toekomst bijgewerkt
</commit_message>
<xml_diff>
--- a/DeweyBooks/Scholenvandetoekomst.docx
+++ b/DeweyBooks/Scholenvandetoekomst.docx
@@ -45,6 +45,14 @@
           <w:sz w:val="22"/>
           <w:szCs w:val="22"/>
         </w:rPr>
+        <w:t>*</w:t>
+      </w:r>
+      <w:r>
+        <w:rPr>
+          <w:rFonts w:ascii="Courier New" w:hAnsi="Courier New" w:cs="Courier New"/>
+          <w:sz w:val="22"/>
+          <w:szCs w:val="22"/>
+        </w:rPr>
         <w:t>S</w:t>
       </w:r>
       <w:r>
@@ -77,6 +85,14 @@
           <w:sz w:val="22"/>
           <w:szCs w:val="22"/>
         </w:rPr>
+        <w:t>*</w:t>
+      </w:r>
+      <w:r>
+        <w:rPr>
+          <w:rFonts w:ascii="Courier New" w:hAnsi="Courier New" w:cs="Courier New"/>
+          <w:sz w:val="22"/>
+          <w:szCs w:val="22"/>
+        </w:rPr>
         <w:t xml:space="preserve"> schreef John Dewey in 1915</w:t>
       </w:r>
       <w:r>
@@ -93,23 +109,63 @@
           <w:sz w:val="22"/>
           <w:szCs w:val="22"/>
         </w:rPr>
-        <w:t>. Het is geen onderwijsfilosofisch boek, g</w:t>
-      </w:r>
-      <w:r>
-        <w:rPr>
-          <w:rFonts w:ascii="Courier New" w:hAnsi="Courier New" w:cs="Courier New"/>
-          <w:sz w:val="22"/>
-          <w:szCs w:val="22"/>
-        </w:rPr>
-        <w:t xml:space="preserve">een kritiek op </w:t>
-      </w:r>
-      <w:r>
-        <w:rPr>
-          <w:rFonts w:ascii="Courier New" w:hAnsi="Courier New" w:cs="Courier New"/>
-          <w:sz w:val="22"/>
-          <w:szCs w:val="22"/>
-        </w:rPr>
-        <w:t>de traditionele scholen en het beschrijft ook niet een bepaald onderwijssyteem.</w:t>
+        <w:t xml:space="preserve">. </w:t>
+      </w:r>
+      <w:r>
+        <w:rPr>
+          <w:rFonts w:ascii="Courier New" w:hAnsi="Courier New" w:cs="Courier New"/>
+          <w:sz w:val="22"/>
+          <w:szCs w:val="22"/>
+        </w:rPr>
+        <w:t xml:space="preserve">Hij schreef de meer theoretische </w:t>
+      </w:r>
+      <w:r>
+        <w:rPr>
+          <w:rFonts w:ascii="Courier New" w:hAnsi="Courier New" w:cs="Courier New"/>
+          <w:sz w:val="22"/>
+          <w:szCs w:val="22"/>
+        </w:rPr>
+        <w:t xml:space="preserve">Het is geen onderwijsfilosofisch boek, </w:t>
+      </w:r>
+      <w:r>
+        <w:rPr>
+          <w:rFonts w:ascii="Courier New" w:hAnsi="Courier New" w:cs="Courier New"/>
+          <w:sz w:val="22"/>
+          <w:szCs w:val="22"/>
+        </w:rPr>
+        <w:t xml:space="preserve">noch een </w:t>
+      </w:r>
+      <w:r>
+        <w:rPr>
+          <w:rFonts w:ascii="Courier New" w:hAnsi="Courier New" w:cs="Courier New"/>
+          <w:sz w:val="22"/>
+          <w:szCs w:val="22"/>
+        </w:rPr>
+        <w:t xml:space="preserve">kritiek op </w:t>
+      </w:r>
+      <w:r>
+        <w:rPr>
+          <w:rFonts w:ascii="Courier New" w:hAnsi="Courier New" w:cs="Courier New"/>
+          <w:sz w:val="22"/>
+          <w:szCs w:val="22"/>
+        </w:rPr>
+        <w:t xml:space="preserve">de traditionele scholen </w:t>
+      </w:r>
+      <w:r>
+        <w:rPr>
+          <w:rFonts w:ascii="Courier New" w:hAnsi="Courier New" w:cs="Courier New"/>
+          <w:sz w:val="22"/>
+          <w:szCs w:val="22"/>
+        </w:rPr>
+        <w:t>of een beschrijving van</w:t>
+      </w:r>
+      <w:r>
+        <w:rPr>
+          <w:rFonts w:ascii="Courier New" w:hAnsi="Courier New" w:cs="Courier New"/>
+          <w:sz w:val="22"/>
+          <w:szCs w:val="22"/>
+        </w:rPr>
+        <w:t xml:space="preserve"> een bepaald onderwijssyteem.</w:t>
       </w:r>
       <w:r>
         <w:rPr>
@@ -125,7 +181,15 @@
           <w:sz w:val="22"/>
           <w:szCs w:val="22"/>
         </w:rPr>
-        <w:t>Het is een pleidooi om</w:t>
+        <w:t xml:space="preserve">*Schools of Tomorrow* </w:t>
+      </w:r>
+      <w:r>
+        <w:rPr>
+          <w:rFonts w:ascii="Courier New" w:hAnsi="Courier New" w:cs="Courier New"/>
+          <w:sz w:val="22"/>
+          <w:szCs w:val="22"/>
+        </w:rPr>
+        <w:t>is een pleidooi om</w:t>
       </w:r>
       <w:r>
         <w:rPr>
@@ -189,14 +253,6 @@
           <w:sz w:val="22"/>
           <w:szCs w:val="22"/>
         </w:rPr>
-        <w:t xml:space="preserve">Hier wordt onderwijs gegeven met invloeden van Rousseau, Froebel, Pestallozi, Montessori en andere onderwijsvernieuwers. Maar hoe ziet dat er dan uit en kunnen ouders en leerkrachten een beeld hiervan krijgen. </w:t>
-      </w:r>
-      <w:r>
-        <w:rPr>
-          <w:rFonts w:ascii="Courier New" w:hAnsi="Courier New" w:cs="Courier New"/>
-          <w:sz w:val="22"/>
-          <w:szCs w:val="22"/>
-        </w:rPr>
         <w:t>H</w:t>
       </w:r>
       <w:r>
@@ -205,71 +261,239 @@
           <w:sz w:val="22"/>
           <w:szCs w:val="22"/>
         </w:rPr>
-        <w:t xml:space="preserve">ij schrijft het boek </w:t>
-      </w:r>
-      <w:r>
-        <w:rPr>
-          <w:rFonts w:ascii="Courier New" w:hAnsi="Courier New" w:cs="Courier New"/>
-          <w:sz w:val="22"/>
-          <w:szCs w:val="22"/>
-        </w:rPr>
-        <w:t xml:space="preserve">op het hoogtepunt van </w:t>
-      </w:r>
-      <w:r>
-        <w:rPr>
-          <w:rFonts w:ascii="Courier New" w:hAnsi="Courier New" w:cs="Courier New"/>
-          <w:sz w:val="22"/>
-          <w:szCs w:val="22"/>
-        </w:rPr>
-        <w:t>de</w:t>
-      </w:r>
-      <w:r>
-        <w:rPr>
-          <w:rFonts w:ascii="Courier New" w:hAnsi="Courier New" w:cs="Courier New"/>
-          <w:sz w:val="22"/>
-          <w:szCs w:val="22"/>
-        </w:rPr>
-        <w:t xml:space="preserve"> Progressieve Tijd</w:t>
-      </w:r>
-      <w:r>
-        <w:rPr>
-          <w:rFonts w:ascii="Courier New" w:hAnsi="Courier New" w:cs="Courier New"/>
-          <w:sz w:val="22"/>
-          <w:szCs w:val="22"/>
-        </w:rPr>
-        <w:t xml:space="preserve"> en laat zien hoe</w:t>
-      </w:r>
-      <w:r>
-        <w:rPr>
-          <w:rFonts w:ascii="Courier New" w:hAnsi="Courier New" w:cs="Courier New"/>
-          <w:sz w:val="22"/>
-          <w:szCs w:val="22"/>
-        </w:rPr>
-        <w:t xml:space="preserve"> inzichten en idealen</w:t>
-      </w:r>
-      <w:r>
-        <w:rPr>
-          <w:rFonts w:ascii="Courier New" w:hAnsi="Courier New" w:cs="Courier New"/>
-          <w:sz w:val="22"/>
-          <w:szCs w:val="22"/>
-        </w:rPr>
-        <w:t xml:space="preserve"> zijn te combineren</w:t>
-      </w:r>
-      <w:r>
-        <w:rPr>
-          <w:rFonts w:ascii="Courier New" w:hAnsi="Courier New" w:cs="Courier New"/>
-          <w:sz w:val="22"/>
-          <w:szCs w:val="22"/>
-        </w:rPr>
-        <w:t>. H</w:t>
-      </w:r>
-      <w:r>
-        <w:rPr>
-          <w:rFonts w:ascii="Courier New" w:hAnsi="Courier New" w:cs="Courier New"/>
-          <w:sz w:val="22"/>
-          <w:szCs w:val="22"/>
-        </w:rPr>
-        <w:t>ij wil graag dat s</w:t>
+        <w:t>et laat zien hoe scholen</w:t>
+      </w:r>
+      <w:r>
+        <w:rPr>
+          <w:rFonts w:ascii="Courier New" w:hAnsi="Courier New" w:cs="Courier New"/>
+          <w:sz w:val="22"/>
+          <w:szCs w:val="22"/>
+        </w:rPr>
+        <w:t xml:space="preserve"> </w:t>
+      </w:r>
+      <w:r>
+        <w:rPr>
+          <w:rFonts w:ascii="Courier New" w:hAnsi="Courier New" w:cs="Courier New"/>
+          <w:sz w:val="22"/>
+          <w:szCs w:val="22"/>
+        </w:rPr>
+        <w:t xml:space="preserve">ander </w:t>
+      </w:r>
+      <w:r>
+        <w:rPr>
+          <w:rFonts w:ascii="Courier New" w:hAnsi="Courier New" w:cs="Courier New"/>
+          <w:sz w:val="22"/>
+          <w:szCs w:val="22"/>
+        </w:rPr>
+        <w:t xml:space="preserve">onderwijs gegeven </w:t>
+      </w:r>
+      <w:r>
+        <w:rPr>
+          <w:rFonts w:ascii="Courier New" w:hAnsi="Courier New" w:cs="Courier New"/>
+          <w:sz w:val="22"/>
+          <w:szCs w:val="22"/>
+        </w:rPr>
+        <w:t xml:space="preserve">en waar </w:t>
+      </w:r>
+      <w:r>
+        <w:rPr>
+          <w:rFonts w:ascii="Courier New" w:hAnsi="Courier New" w:cs="Courier New"/>
+          <w:sz w:val="22"/>
+          <w:szCs w:val="22"/>
+        </w:rPr>
+        <w:t xml:space="preserve">invloeden </w:t>
+      </w:r>
+      <w:r>
+        <w:rPr>
+          <w:rFonts w:ascii="Courier New" w:hAnsi="Courier New" w:cs="Courier New"/>
+          <w:sz w:val="22"/>
+          <w:szCs w:val="22"/>
+        </w:rPr>
+        <w:t xml:space="preserve">te voelen zijn </w:t>
+      </w:r>
+      <w:r>
+        <w:rPr>
+          <w:rFonts w:ascii="Courier New" w:hAnsi="Courier New" w:cs="Courier New"/>
+          <w:sz w:val="22"/>
+          <w:szCs w:val="22"/>
+        </w:rPr>
+        <w:t xml:space="preserve">van Rousseau, Froebel, Pestallozi, Montessori en andere onderwijsvernieuwers. </w:t>
+      </w:r>
+      <w:r>
+        <w:rPr>
+          <w:rFonts w:ascii="Courier New" w:hAnsi="Courier New" w:cs="Courier New"/>
+          <w:sz w:val="22"/>
+          <w:szCs w:val="22"/>
+        </w:rPr>
+        <w:t>Dit boek</w:t>
+      </w:r>
+      <w:r>
+        <w:rPr>
+          <w:rFonts w:ascii="Courier New" w:hAnsi="Courier New" w:cs="Courier New"/>
+          <w:sz w:val="22"/>
+          <w:szCs w:val="22"/>
+        </w:rPr>
+        <w:t xml:space="preserve"> </w:t>
+      </w:r>
+      <w:r>
+        <w:rPr>
+          <w:rFonts w:ascii="Courier New" w:hAnsi="Courier New" w:cs="Courier New"/>
+          <w:sz w:val="22"/>
+          <w:szCs w:val="22"/>
+        </w:rPr>
+        <w:t>laat het dagelijkse leven op deze verschillende scholen zien en wat er allemaal gebeurt. O</w:t>
+      </w:r>
+      <w:r>
+        <w:rPr>
+          <w:rFonts w:ascii="Courier New" w:hAnsi="Courier New" w:cs="Courier New"/>
+          <w:sz w:val="22"/>
+          <w:szCs w:val="22"/>
+        </w:rPr>
+        <w:t xml:space="preserve">uders en leerkrachten </w:t>
+      </w:r>
+      <w:r>
+        <w:rPr>
+          <w:rFonts w:ascii="Courier New" w:hAnsi="Courier New" w:cs="Courier New"/>
+          <w:sz w:val="22"/>
+          <w:szCs w:val="22"/>
+        </w:rPr>
+        <w:t xml:space="preserve">horen er wel veel over maar </w:t>
+      </w:r>
+      <w:r>
+        <w:rPr>
+          <w:rFonts w:ascii="Courier New" w:hAnsi="Courier New" w:cs="Courier New"/>
+          <w:sz w:val="22"/>
+          <w:szCs w:val="22"/>
+        </w:rPr>
+        <w:t>een beeld h</w:t>
+      </w:r>
+      <w:r>
+        <w:rPr>
+          <w:rFonts w:ascii="Courier New" w:hAnsi="Courier New" w:cs="Courier New"/>
+          <w:sz w:val="22"/>
+          <w:szCs w:val="22"/>
+        </w:rPr>
+        <w:t>ebben ze er niet van</w:t>
+      </w:r>
+      <w:r>
+        <w:rPr>
+          <w:rFonts w:ascii="Courier New" w:hAnsi="Courier New" w:cs="Courier New"/>
+          <w:sz w:val="22"/>
+          <w:szCs w:val="22"/>
+        </w:rPr>
+        <w:t xml:space="preserve">. </w:t>
+      </w:r>
+      <w:r>
+        <w:rPr>
+          <w:rFonts w:ascii="Courier New" w:hAnsi="Courier New" w:cs="Courier New"/>
+          <w:sz w:val="22"/>
+          <w:szCs w:val="22"/>
+        </w:rPr>
+        <w:t xml:space="preserve">Dewey </w:t>
+      </w:r>
+      <w:r>
+        <w:rPr>
+          <w:rFonts w:ascii="Courier New" w:hAnsi="Courier New" w:cs="Courier New"/>
+          <w:sz w:val="22"/>
+          <w:szCs w:val="22"/>
+        </w:rPr>
+        <w:t xml:space="preserve">schrijft het boek </w:t>
+      </w:r>
+      <w:r>
+        <w:rPr>
+          <w:rFonts w:ascii="Courier New" w:hAnsi="Courier New" w:cs="Courier New"/>
+          <w:sz w:val="22"/>
+          <w:szCs w:val="22"/>
+        </w:rPr>
+        <w:t>in een tijd dat deze ideeën</w:t>
+      </w:r>
+      <w:r>
+        <w:rPr>
+          <w:rFonts w:ascii="Courier New" w:hAnsi="Courier New" w:cs="Courier New"/>
+          <w:sz w:val="22"/>
+          <w:szCs w:val="22"/>
+        </w:rPr>
+        <w:t xml:space="preserve"> </w:t>
+      </w:r>
+      <w:r>
+        <w:rPr>
+          <w:rFonts w:ascii="Courier New" w:hAnsi="Courier New" w:cs="Courier New"/>
+          <w:sz w:val="22"/>
+          <w:szCs w:val="22"/>
+        </w:rPr>
+        <w:t xml:space="preserve">heel populair zijn </w:t>
+      </w:r>
+      <w:r>
+        <w:rPr>
+          <w:rFonts w:ascii="Courier New" w:hAnsi="Courier New" w:cs="Courier New"/>
+          <w:sz w:val="22"/>
+          <w:szCs w:val="22"/>
+        </w:rPr>
+        <w:t xml:space="preserve">en </w:t>
+      </w:r>
+      <w:r>
+        <w:rPr>
+          <w:rFonts w:ascii="Courier New" w:hAnsi="Courier New" w:cs="Courier New"/>
+          <w:sz w:val="22"/>
+          <w:szCs w:val="22"/>
+        </w:rPr>
+        <w:t>wil laten</w:t>
+      </w:r>
+      <w:r>
+        <w:rPr>
+          <w:rFonts w:ascii="Courier New" w:hAnsi="Courier New" w:cs="Courier New"/>
+          <w:sz w:val="22"/>
+          <w:szCs w:val="22"/>
+        </w:rPr>
+        <w:t xml:space="preserve"> zien hoe</w:t>
+      </w:r>
+      <w:r>
+        <w:rPr>
+          <w:rFonts w:ascii="Courier New" w:hAnsi="Courier New" w:cs="Courier New"/>
+          <w:sz w:val="22"/>
+          <w:szCs w:val="22"/>
+        </w:rPr>
+        <w:t xml:space="preserve"> </w:t>
+      </w:r>
+      <w:r>
+        <w:rPr>
+          <w:rFonts w:ascii="Courier New" w:hAnsi="Courier New" w:cs="Courier New"/>
+          <w:sz w:val="22"/>
+          <w:szCs w:val="22"/>
+        </w:rPr>
+        <w:t>dat in de praktijk eruit ziet</w:t>
+      </w:r>
+      <w:r>
+        <w:rPr>
+          <w:rFonts w:ascii="Courier New" w:hAnsi="Courier New" w:cs="Courier New"/>
+          <w:sz w:val="22"/>
+          <w:szCs w:val="22"/>
+        </w:rPr>
+        <w:t xml:space="preserve">. </w:t>
+      </w:r>
+      <w:r>
+        <w:rPr>
+          <w:rFonts w:ascii="Courier New" w:hAnsi="Courier New" w:cs="Courier New"/>
+          <w:sz w:val="22"/>
+          <w:szCs w:val="22"/>
+        </w:rPr>
+        <w:t xml:space="preserve">Hij wil van deze ervaringen levende praktijk maken. Hij is zich ervan bewust dat de keuze voor deze scholen wat willekeurig is en dat er in het land veel meer gebeurt. Maar hij kende deze scholen en het was mogelijk deze te bezoeken. </w:t>
+      </w:r>
+      <w:r>
+        <w:rPr>
+          <w:rFonts w:ascii="Courier New" w:hAnsi="Courier New" w:cs="Courier New"/>
+          <w:sz w:val="22"/>
+          <w:szCs w:val="22"/>
+        </w:rPr>
+        <w:t>H</w:t>
+      </w:r>
+      <w:r>
+        <w:rPr>
+          <w:rFonts w:ascii="Courier New" w:hAnsi="Courier New" w:cs="Courier New"/>
+          <w:sz w:val="22"/>
+          <w:szCs w:val="22"/>
+        </w:rPr>
+        <w:t>et is goed als s</w:t>
       </w:r>
       <w:r>
         <w:rPr>
@@ -341,7 +565,23 @@
           <w:sz w:val="22"/>
           <w:szCs w:val="22"/>
         </w:rPr>
-        <w:t xml:space="preserve"> actief </w:t>
+        <w:t xml:space="preserve"> </w:t>
+      </w:r>
+      <w:r>
+        <w:rPr>
+          <w:rFonts w:ascii="Courier New" w:hAnsi="Courier New" w:cs="Courier New"/>
+          <w:sz w:val="22"/>
+          <w:szCs w:val="22"/>
+        </w:rPr>
+        <w:t>kinderen meer vrij zijn, rekening wordt gehouden met hun leven</w:t>
+      </w:r>
+      <w:r>
+        <w:rPr>
+          <w:rFonts w:ascii="Courier New" w:hAnsi="Courier New" w:cs="Courier New"/>
+          <w:sz w:val="22"/>
+          <w:szCs w:val="22"/>
+        </w:rPr>
+        <w:t xml:space="preserve">actief </w:t>
       </w:r>
       <w:r>
         <w:rPr>
@@ -365,7 +605,15 @@
           <w:sz w:val="22"/>
           <w:szCs w:val="22"/>
         </w:rPr>
-        <w:t>met elkaar wordt samengewerkt</w:t>
+        <w:t>wordt</w:t>
+      </w:r>
+      <w:r>
+        <w:rPr>
+          <w:rFonts w:ascii="Courier New" w:hAnsi="Courier New" w:cs="Courier New"/>
+          <w:sz w:val="22"/>
+          <w:szCs w:val="22"/>
+        </w:rPr>
+        <w:t xml:space="preserve"> samengewerkt</w:t>
       </w:r>
       <w:r>
         <w:rPr>
@@ -397,15 +645,47 @@
           <w:sz w:val="22"/>
           <w:szCs w:val="22"/>
         </w:rPr>
-        <w:t xml:space="preserve">Hoe kijkt hij tegen die </w:t>
-      </w:r>
-      <w:r>
-        <w:rPr>
-          <w:rFonts w:ascii="Courier New" w:hAnsi="Courier New" w:cs="Courier New"/>
-          <w:sz w:val="22"/>
-          <w:szCs w:val="22"/>
-        </w:rPr>
-        <w:t>“scho</w:t>
+        <w:t xml:space="preserve">Hoe verschillend Hoe verschillend de scholen in Farihope, Chicago, New York, Indianapolis, Riverside en Gary ook zijn, deze elementen komen er steeds terug. </w:t>
+      </w:r>
+      <w:r>
+        <w:rPr>
+          <w:rFonts w:ascii="Courier New" w:hAnsi="Courier New" w:cs="Courier New"/>
+          <w:sz w:val="22"/>
+          <w:szCs w:val="22"/>
+        </w:rPr>
+        <w:t>Hoe k</w:t>
+      </w:r>
+      <w:r>
+        <w:rPr>
+          <w:rFonts w:ascii="Courier New" w:hAnsi="Courier New" w:cs="Courier New"/>
+          <w:sz w:val="22"/>
+          <w:szCs w:val="22"/>
+        </w:rPr>
+        <w:t xml:space="preserve">ijkt hij tegen die </w:t>
+      </w:r>
+      <w:r>
+        <w:rPr>
+          <w:rFonts w:ascii="Courier New" w:hAnsi="Courier New" w:cs="Courier New"/>
+          <w:sz w:val="22"/>
+          <w:szCs w:val="22"/>
+        </w:rPr>
+        <w:t>“</w:t>
+      </w:r>
+      <w:r>
+        <w:rPr>
+          <w:rFonts w:ascii="Courier New" w:hAnsi="Courier New" w:cs="Courier New"/>
+          <w:sz w:val="22"/>
+          <w:szCs w:val="22"/>
+        </w:rPr>
+        <w:t>S</w:t>
+      </w:r>
+      <w:r>
+        <w:rPr>
+          <w:rFonts w:ascii="Courier New" w:hAnsi="Courier New" w:cs="Courier New"/>
+          <w:sz w:val="22"/>
+          <w:szCs w:val="22"/>
+        </w:rPr>
+        <w:t>cho</w:t>
       </w:r>
       <w:r>
         <w:rPr>
@@ -429,7 +709,23 @@
           <w:sz w:val="22"/>
           <w:szCs w:val="22"/>
         </w:rPr>
-        <w:t>de toekomst</w:t>
+        <w:t xml:space="preserve">de </w:t>
+      </w:r>
+      <w:r>
+        <w:rPr>
+          <w:rFonts w:ascii="Courier New" w:hAnsi="Courier New" w:cs="Courier New"/>
+          <w:sz w:val="22"/>
+          <w:szCs w:val="22"/>
+        </w:rPr>
+        <w:t>T</w:t>
+      </w:r>
+      <w:r>
+        <w:rPr>
+          <w:rFonts w:ascii="Courier New" w:hAnsi="Courier New" w:cs="Courier New"/>
+          <w:sz w:val="22"/>
+          <w:szCs w:val="22"/>
+        </w:rPr>
+        <w:t>oekomst</w:t>
       </w:r>
       <w:r>
         <w:rPr>
@@ -461,7 +757,15 @@
           <w:sz w:val="22"/>
           <w:szCs w:val="22"/>
         </w:rPr>
-        <w:t>n waar gaat het hem om.</w:t>
+        <w:t>n waar gaat het hem om</w:t>
+      </w:r>
+      <w:r>
+        <w:rPr>
+          <w:rFonts w:ascii="Courier New" w:hAnsi="Courier New" w:cs="Courier New"/>
+          <w:sz w:val="22"/>
+          <w:szCs w:val="22"/>
+        </w:rPr>
+        <w:t>?</w:t>
       </w:r>
       <w:r>
         <w:rPr>
@@ -479,6 +783,228 @@
         </w:rPr>
         <w:br/>
       </w:r>
+    </w:p>
+    <w:p>
+      <w:pPr>
+        <w:spacing w:line="360" w:lineRule="auto"/>
+        <w:rPr>
+          <w:rFonts w:ascii="Courier New" w:hAnsi="Courier New" w:cs="Courier New"/>
+          <w:sz w:val="22"/>
+          <w:szCs w:val="22"/>
+        </w:rPr>
+      </w:pPr>
+    </w:p>
+    <w:p>
+      <w:pPr>
+        <w:spacing w:line="360" w:lineRule="auto"/>
+        <w:rPr>
+          <w:rFonts w:ascii="Courier New" w:hAnsi="Courier New" w:cs="Courier New"/>
+          <w:sz w:val="22"/>
+          <w:szCs w:val="22"/>
+        </w:rPr>
+      </w:pPr>
+      <w:r>
+        <w:rPr>
+          <w:rFonts w:ascii="Courier New" w:hAnsi="Courier New" w:cs="Courier New"/>
+          <w:sz w:val="22"/>
+          <w:szCs w:val="22"/>
+        </w:rPr>
+        <w:t xml:space="preserve">Het is Rousseau (waar hij het verder vaak mee oneens is) die vooral in *Emile* wees op het belang van onderwijs als natuurlijk ontwikkeling. Hij had volgens Dewey gelijk als hij schreef dat we niets van kindere weten en dat de meest wijze mannen zichzelf bezig houden met wat iemand moet weten zonder zich af te vragen waar een kind toe in staat is om te leren. Het is Rousseau die erop heeft gewzen dat ouders en leerkrachten bij onderwijs altijd denken aan wat volwassenen hebben bereikt en wat kinderen niet kunnen. We weten </w:t>
+      </w:r>
+      <w:r>
+        <w:rPr>
+          <w:rFonts w:ascii="Courier New" w:hAnsi="Courier New" w:cs="Courier New"/>
+          <w:sz w:val="22"/>
+          <w:szCs w:val="22"/>
+        </w:rPr>
+        <w:lastRenderedPageBreak/>
+        <w:t>heel weinig over wat kinderen kunnen en hoe hun capaciteiten zijn te ontwikkelen. Rousseau is de eerste die ziet dat leren noodzakelik is, voor zelfbehoud en groei. Daarom zijn de ervaringen van kinderen zo belangijk. Het is Rousseau die erop wijst dat ondewijs totaal geen tijd wil verliezen, daar waar dat voor de ontwikkeling van het kind noodgelijk is. Het groeien van dag tot dag is de enige manier om volwassen te worden. Uit angst voor wat groei oplevert, zijn we het proces van groei uit het oog verloren. Of zoals Rousseau schreef: “</w:t>
+      </w:r>
+      <w:r>
+        <w:rPr>
+          <w:rFonts w:ascii="Courier New" w:hAnsi="Courier New" w:cs="Courier New"/>
+          <w:sz w:val="22"/>
+          <w:szCs w:val="22"/>
+        </w:rPr>
+        <w:t xml:space="preserve">De natuur wil dat kinderen kinderen zijn voordat ze </w:t>
+      </w:r>
+      <w:r>
+        <w:rPr>
+          <w:rFonts w:ascii="Courier New" w:hAnsi="Courier New" w:cs="Courier New"/>
+          <w:sz w:val="22"/>
+          <w:szCs w:val="22"/>
+        </w:rPr>
+        <w:t>volwassen</w:t>
+      </w:r>
+      <w:r>
+        <w:rPr>
+          <w:rFonts w:ascii="Courier New" w:hAnsi="Courier New" w:cs="Courier New"/>
+          <w:sz w:val="22"/>
+          <w:szCs w:val="22"/>
+        </w:rPr>
+        <w:t xml:space="preserve"> zijn. Als</w:t>
+      </w:r>
+      <w:r>
+        <w:rPr>
+          <w:rFonts w:ascii="Courier New" w:hAnsi="Courier New" w:cs="Courier New"/>
+          <w:sz w:val="22"/>
+          <w:szCs w:val="22"/>
+        </w:rPr>
+        <w:t xml:space="preserve"> </w:t>
+      </w:r>
+      <w:r>
+        <w:rPr>
+          <w:rFonts w:ascii="Courier New" w:hAnsi="Courier New" w:cs="Courier New"/>
+          <w:sz w:val="22"/>
+          <w:szCs w:val="22"/>
+        </w:rPr>
+        <w:t>we deze volgorde proberen om te draaien, zullen we</w:t>
+      </w:r>
+      <w:r>
+        <w:rPr>
+          <w:rFonts w:ascii="Courier New" w:hAnsi="Courier New" w:cs="Courier New"/>
+          <w:sz w:val="22"/>
+          <w:szCs w:val="22"/>
+        </w:rPr>
+        <w:t xml:space="preserve"> afgedwongen</w:t>
+      </w:r>
+      <w:r>
+        <w:rPr>
+          <w:rFonts w:ascii="Courier New" w:hAnsi="Courier New" w:cs="Courier New"/>
+          <w:sz w:val="22"/>
+          <w:szCs w:val="22"/>
+        </w:rPr>
+        <w:t xml:space="preserve"> fruit produceren, onrijp en smaakloos, fruit dat rot voordat het kan rijpen...De kindertijd heeft zijn eigen manier van denken, zien en voelen</w:t>
+      </w:r>
+      <w:r>
+        <w:rPr>
+          <w:rFonts w:ascii="Courier New" w:hAnsi="Courier New" w:cs="Courier New"/>
+          <w:sz w:val="22"/>
+          <w:szCs w:val="22"/>
+        </w:rPr>
+        <w:t>” (MW15, p</w:t>
+      </w:r>
+      <w:r>
+        <w:rPr>
+          <w:rFonts w:ascii="Courier New" w:hAnsi="Courier New" w:cs="Courier New"/>
+          <w:sz w:val="22"/>
+          <w:szCs w:val="22"/>
+        </w:rPr>
+        <w:t>.</w:t>
+      </w:r>
+      <w:r>
+        <w:rPr>
+          <w:rFonts w:ascii="Courier New" w:hAnsi="Courier New" w:cs="Courier New"/>
+          <w:sz w:val="22"/>
+          <w:szCs w:val="22"/>
+        </w:rPr>
+        <w:t xml:space="preserve"> 214). Dewey is het niet eens met Rousseau dat ontwikkelingg in eerste instantie lichamelijke ontwikkeling is en een doel op zich. Tegelijk zag hij dat de zintuigen op zich ook op een bepaalde manier is om impressies en ervaringen door te laten en zo kennis over de wereld op te bouwen. De uitdaging voor Dewey zit ‘m erin hoe het kennisveld in elkaar zit met z’n verschillende onderwerpen en hoe het onderwijs daar een ondergrond voor kan geven. Het gaat niet om de informatie maar dat kennis voor handen is als die nodig is. </w:t>
+      </w:r>
+    </w:p>
+    <w:p>
+      <w:pPr>
+        <w:spacing w:line="360" w:lineRule="auto"/>
+        <w:rPr>
+          <w:rFonts w:ascii="Courier New" w:hAnsi="Courier New" w:cs="Courier New"/>
+          <w:sz w:val="22"/>
+          <w:szCs w:val="22"/>
+        </w:rPr>
+      </w:pPr>
+      <w:r>
+        <w:rPr>
+          <w:rFonts w:ascii="Courier New" w:hAnsi="Courier New" w:cs="Courier New"/>
+          <w:sz w:val="22"/>
+          <w:szCs w:val="22"/>
+        </w:rPr>
+        <w:tab/>
+        <w:t xml:space="preserve">Het belang van de natuurlijke groei is te zien op die Scholen van de Toekomst, zoals op de school van Mevr. Johnson in Fairhope (Alabama). Haar model wordt ook op andere plekken in het land uitgeprobeerd. De beste manier om kinderen voor te bereiden op volwassenheid is in het onderwijs hun eigen ervaringen betekenis krijgen. Niets moet die groei in de weg staan. Het traditionele onderwijs kijkt niet naar wat het kind nu nodig heeft. Dat onderwijs heeft de ruimte tot groei versmald, er is een melancholische stilte en nieuwsgierigheid heeft plaats gemaakt voor verveling. Kinderen leren met anderen om gaan en zij noemt haar onderwijsmethode ‘organisch’ omdat het de natuurlijk groei van het kind wil volgen. Op haar school hebben ze meer vrijheid te doen wat ze graag doen als ze andere kinderen maar niet in de weg zitten. In plaats van de nadruk te leggen op de ‘drie R’s’, gaat het haar om een vrij bewustzijn op mentaal en moreel gebied, dat ze zelf willen groeien en dat ze energie stoppen in hun werk en er energie van krijgen. In </w:t>
+      </w:r>
+      <w:r>
+        <w:rPr>
+          <w:rFonts w:ascii="Courier New" w:hAnsi="Courier New" w:cs="Courier New"/>
+          <w:sz w:val="22"/>
+          <w:szCs w:val="22"/>
+        </w:rPr>
+        <w:lastRenderedPageBreak/>
+        <w:t>de lessen doen kinderen concrete ervaringen op, ze gaan naar buiten werken met de handen waar nodig, verhalen vertellen en drama sluiten aan bij wat ze uit boeken leren, rekenen doen ze met elkaar en in het begin ook oraal, er is aandacht voor motor-sensorische coördinatie. Hun school laat zien dat kinderen daar een natuurlijk leven kunnen leiden zoals ze dat ook buiten de school gewend zijn en dat ze er lichamelijk, mentaal en moreel kunnen groeien zonder druk, beloningen, examens, diploma’s, terwijl ze ook nog lezen, schrijven en rekenen leren, dat zij dan wel zelfstandig kunnen.</w:t>
+      </w:r>
+    </w:p>
+    <w:p>
+      <w:pPr>
+        <w:spacing w:line="360" w:lineRule="auto"/>
+        <w:rPr>
+          <w:rFonts w:ascii="Courier New" w:hAnsi="Courier New" w:cs="Courier New"/>
+          <w:sz w:val="22"/>
+          <w:szCs w:val="22"/>
+        </w:rPr>
+      </w:pPr>
+      <w:r>
+        <w:rPr>
+          <w:rFonts w:ascii="Courier New" w:hAnsi="Courier New" w:cs="Courier New"/>
+          <w:sz w:val="22"/>
+          <w:szCs w:val="22"/>
+        </w:rPr>
+        <w:tab/>
+        <w:t xml:space="preserve">De basisschool van de Universiteit o.l.v. Prof. J.L. Meriam in Columbia heeft veel overlap met de school van mevr. Johnson. </w:t>
+      </w:r>
+    </w:p>
+    <w:p>
+      <w:pPr>
+        <w:spacing w:line="360" w:lineRule="auto"/>
+        <w:rPr>
+          <w:rFonts w:ascii="Courier New" w:hAnsi="Courier New" w:cs="Courier New"/>
+          <w:sz w:val="22"/>
+          <w:szCs w:val="22"/>
+        </w:rPr>
+      </w:pPr>
+    </w:p>
+    <w:p>
+      <w:pPr>
+        <w:spacing w:line="360" w:lineRule="auto"/>
+        <w:rPr>
+          <w:rFonts w:ascii="Courier New" w:hAnsi="Courier New" w:cs="Courier New"/>
+          <w:sz w:val="22"/>
+          <w:szCs w:val="22"/>
+        </w:rPr>
+      </w:pPr>
+    </w:p>
+    <w:p>
+      <w:pPr>
+        <w:spacing w:line="360" w:lineRule="auto"/>
+        <w:rPr>
+          <w:rFonts w:ascii="Courier New" w:hAnsi="Courier New" w:cs="Courier New"/>
+          <w:sz w:val="22"/>
+          <w:szCs w:val="22"/>
+        </w:rPr>
+      </w:pPr>
+    </w:p>
+    <w:p>
+      <w:pPr>
+        <w:spacing w:line="360" w:lineRule="auto"/>
+        <w:rPr>
+          <w:rFonts w:ascii="Courier New" w:hAnsi="Courier New" w:cs="Courier New"/>
+          <w:sz w:val="22"/>
+          <w:szCs w:val="22"/>
+        </w:rPr>
+      </w:pPr>
+    </w:p>
+    <w:p>
+      <w:pPr>
+        <w:spacing w:line="360" w:lineRule="auto"/>
+        <w:rPr>
+          <w:rFonts w:ascii="Courier New" w:hAnsi="Courier New" w:cs="Courier New"/>
+          <w:sz w:val="22"/>
+          <w:szCs w:val="22"/>
+        </w:rPr>
+      </w:pPr>
+      <w:r>
+        <w:rPr>
+          <w:rFonts w:ascii="Courier New" w:hAnsi="Courier New" w:cs="Courier New"/>
+          <w:sz w:val="22"/>
+          <w:szCs w:val="22"/>
+        </w:rPr>
+        <w:t xml:space="preserve"> door te schrijven </w:t>
+      </w:r>
       <w:r>
         <w:rPr>
           <w:rFonts w:ascii="Courier New" w:hAnsi="Courier New" w:cs="Courier New"/>
@@ -629,8 +1155,28 @@
           <w:sz w:val="22"/>
           <w:szCs w:val="22"/>
         </w:rPr>
-        <w:t xml:space="preserve"> dat dit model leerlingen niet voorbereidde op democratisch burgerschap of de complexiteit van de moderne industriële samenleving. De visie van Dewey op de “school van </w:t>
-      </w:r>
+        <w:t xml:space="preserve"> dat dit model leerlingen niet voorbereidde op democratisch burgerschap of de complexiteit van de moderne industriële samenleving. De visie van Dewey op de “school van morgen” rust op drie pijlers: **pragmatisme**, **democratie** en **kindgericht leren**.  </w:t>
+      </w:r>
+    </w:p>
+    <w:p>
+      <w:pPr>
+        <w:spacing w:line="360" w:lineRule="auto"/>
+        <w:rPr>
+          <w:rFonts w:ascii="Courier New" w:hAnsi="Courier New" w:cs="Courier New"/>
+          <w:sz w:val="22"/>
+          <w:szCs w:val="22"/>
+        </w:rPr>
+      </w:pPr>
+    </w:p>
+    <w:p>
+      <w:pPr>
+        <w:spacing w:line="360" w:lineRule="auto"/>
+        <w:rPr>
+          <w:rFonts w:ascii="Courier New" w:hAnsi="Courier New" w:cs="Courier New"/>
+          <w:sz w:val="22"/>
+          <w:szCs w:val="22"/>
+        </w:rPr>
+      </w:pPr>
       <w:r>
         <w:rPr>
           <w:rFonts w:ascii="Courier New" w:hAnsi="Courier New" w:cs="Courier New"/>
@@ -638,34 +1184,6 @@
           <w:szCs w:val="22"/>
         </w:rPr>
         <w:lastRenderedPageBreak/>
-        <w:t xml:space="preserve">morgen” rust op drie pijlers: **pragmatisme**, **democratie** en **kindgericht leren**.  </w:t>
-      </w:r>
-    </w:p>
-    <w:p>
-      <w:pPr>
-        <w:spacing w:line="360" w:lineRule="auto"/>
-        <w:rPr>
-          <w:rFonts w:ascii="Courier New" w:hAnsi="Courier New" w:cs="Courier New"/>
-          <w:sz w:val="22"/>
-          <w:szCs w:val="22"/>
-        </w:rPr>
-      </w:pPr>
-    </w:p>
-    <w:p>
-      <w:pPr>
-        <w:spacing w:line="360" w:lineRule="auto"/>
-        <w:rPr>
-          <w:rFonts w:ascii="Courier New" w:hAnsi="Courier New" w:cs="Courier New"/>
-          <w:sz w:val="22"/>
-          <w:szCs w:val="22"/>
-        </w:rPr>
-      </w:pPr>
-      <w:r>
-        <w:rPr>
-          <w:rFonts w:ascii="Courier New" w:hAnsi="Courier New" w:cs="Courier New"/>
-          <w:sz w:val="22"/>
-          <w:szCs w:val="22"/>
-        </w:rPr>
         <w:t xml:space="preserve">**A. Pragmatisme: Leren door ervaring**  </w:t>
       </w:r>
     </w:p>
@@ -920,25 +1438,25 @@
           <w:sz w:val="22"/>
           <w:szCs w:val="22"/>
         </w:rPr>
+        <w:t xml:space="preserve">Dewey verwierp het idee van een vast, universeel leerplan. In plaats daarvan pleitte hij voor flexibiliteit, door te stellen dat onderwijs:  </w:t>
+      </w:r>
+    </w:p>
+    <w:p>
+      <w:pPr>
+        <w:spacing w:line="360" w:lineRule="auto"/>
+        <w:rPr>
+          <w:rFonts w:ascii="Courier New" w:hAnsi="Courier New" w:cs="Courier New"/>
+          <w:sz w:val="22"/>
+          <w:szCs w:val="22"/>
+        </w:rPr>
+      </w:pPr>
+      <w:r>
+        <w:rPr>
+          <w:rFonts w:ascii="Courier New" w:hAnsi="Courier New" w:cs="Courier New"/>
+          <w:sz w:val="22"/>
+          <w:szCs w:val="22"/>
+        </w:rPr>
         <w:lastRenderedPageBreak/>
-        <w:t xml:space="preserve">Dewey verwierp het idee van een vast, universeel leerplan. In plaats daarvan pleitte hij voor flexibiliteit, door te stellen dat onderwijs:  </w:t>
-      </w:r>
-    </w:p>
-    <w:p>
-      <w:pPr>
-        <w:spacing w:line="360" w:lineRule="auto"/>
-        <w:rPr>
-          <w:rFonts w:ascii="Courier New" w:hAnsi="Courier New" w:cs="Courier New"/>
-          <w:sz w:val="22"/>
-          <w:szCs w:val="22"/>
-        </w:rPr>
-      </w:pPr>
-      <w:r>
-        <w:rPr>
-          <w:rFonts w:ascii="Courier New" w:hAnsi="Courier New" w:cs="Courier New"/>
-          <w:sz w:val="22"/>
-          <w:szCs w:val="22"/>
-        </w:rPr>
         <w:t xml:space="preserve">- Begint met de bestaande interesses van het kind (bijv. verhalen vertellen, spelen, of manuele activiteiten).  </w:t>
       </w:r>
     </w:p>
@@ -1251,6 +1769,7 @@
           <w:sz w:val="22"/>
           <w:szCs w:val="22"/>
         </w:rPr>
+        <w:lastRenderedPageBreak/>
         <w:t xml:space="preserve">Dewey bekritiseerde de valse scheiding tussen “academisch” en “beroepsonderwijs”. Zijn ideale school combineert:  </w:t>
       </w:r>
     </w:p>
@@ -1575,8 +2094,16 @@
           <w:sz w:val="22"/>
           <w:szCs w:val="22"/>
         </w:rPr>
+        <w:t xml:space="preserve">Hoewel ze verschilt van Dewey's benadering, sloot Maria Montessori's kindgericht, op zintuigen gebaseerd leren aan bij zijn nadruk op </w:t>
+      </w:r>
+      <w:r>
+        <w:rPr>
+          <w:rFonts w:ascii="Courier New" w:hAnsi="Courier New" w:cs="Courier New"/>
+          <w:sz w:val="22"/>
+          <w:szCs w:val="22"/>
+        </w:rPr>
         <w:lastRenderedPageBreak/>
-        <w:t xml:space="preserve">Hoewel ze verschilt van Dewey's benadering, sloot Maria Montessori's kindgericht, op zintuigen gebaseerd leren aan bij zijn nadruk op autonomie en ervaringsgerichte exploratie.  </w:t>
+        <w:t xml:space="preserve">autonomie en ervaringsgerichte exploratie.  </w:t>
       </w:r>
       <w:r>
         <w:rPr>
@@ -1886,35 +2413,35 @@
           <w:sz w:val="22"/>
           <w:szCs w:val="22"/>
         </w:rPr>
+        <w:t xml:space="preserve">- Democratische scholen**: Instellingen zoals Sudbury Valley of High Tech High stellen leerlingen in staat om mee te besturen en curricula te ontwerpen.  </w:t>
+      </w:r>
+    </w:p>
+    <w:p>
+      <w:pPr>
+        <w:spacing w:line="360" w:lineRule="auto"/>
+        <w:rPr>
+          <w:rFonts w:ascii="Courier New" w:hAnsi="Courier New" w:cs="Courier New"/>
+          <w:sz w:val="22"/>
+          <w:szCs w:val="22"/>
+        </w:rPr>
+      </w:pPr>
+    </w:p>
+    <w:p>
+      <w:pPr>
+        <w:spacing w:line="360" w:lineRule="auto"/>
+        <w:rPr>
+          <w:rFonts w:ascii="Courier New" w:hAnsi="Courier New" w:cs="Courier New"/>
+          <w:sz w:val="22"/>
+          <w:szCs w:val="22"/>
+        </w:rPr>
+      </w:pPr>
+      <w:r>
+        <w:rPr>
+          <w:rFonts w:ascii="Courier New" w:hAnsi="Courier New" w:cs="Courier New"/>
+          <w:sz w:val="22"/>
+          <w:szCs w:val="22"/>
+        </w:rPr>
         <w:lastRenderedPageBreak/>
-        <w:t xml:space="preserve">- Democratische scholen**: Instellingen zoals Sudbury Valley of High Tech High stellen leerlingen in staat om mee te besturen en curricula te ontwerpen.  </w:t>
-      </w:r>
-    </w:p>
-    <w:p>
-      <w:pPr>
-        <w:spacing w:line="360" w:lineRule="auto"/>
-        <w:rPr>
-          <w:rFonts w:ascii="Courier New" w:hAnsi="Courier New" w:cs="Courier New"/>
-          <w:sz w:val="22"/>
-          <w:szCs w:val="22"/>
-        </w:rPr>
-      </w:pPr>
-    </w:p>
-    <w:p>
-      <w:pPr>
-        <w:spacing w:line="360" w:lineRule="auto"/>
-        <w:rPr>
-          <w:rFonts w:ascii="Courier New" w:hAnsi="Courier New" w:cs="Courier New"/>
-          <w:sz w:val="22"/>
-          <w:szCs w:val="22"/>
-        </w:rPr>
-      </w:pPr>
-      <w:r>
-        <w:rPr>
-          <w:rFonts w:ascii="Courier New" w:hAnsi="Courier New" w:cs="Courier New"/>
-          <w:sz w:val="22"/>
-          <w:szCs w:val="22"/>
-        </w:rPr>
         <w:t xml:space="preserve">Toch blijven er debatten bestaan. Gestandaardiseerde toetsen, oneerlijke financiering en digitale afleiding vormen een uitdaging voor Deweys visie. Hedendaagse onderwijzers zoals Sir Ken Robinson en Angela Duckworth herhalen zijn oproep voor creativiteit en lef in plaats van het naleven van regels.  </w:t>
       </w:r>
       <w:r>

</xml_diff>

<commit_message>
25-02-06, Schools of Tomorrow bijgewerkt
</commit_message>
<xml_diff>
--- a/DeweyBooks/Scholenvandetoekomst.docx
+++ b/DeweyBooks/Scholenvandetoekomst.docx
@@ -809,7 +809,135 @@
           <w:sz w:val="22"/>
           <w:szCs w:val="22"/>
         </w:rPr>
-        <w:t xml:space="preserve">Het is Rousseau (waar hij het verder vaak mee oneens is) die vooral in *Emile* wees op het belang van onderwijs als natuurlijk ontwikkeling. Hij had volgens Dewey gelijk als hij schreef dat we niets van kindere weten en dat de meest wijze mannen zichzelf bezig houden met wat iemand moet weten zonder zich af te vragen waar een kind toe in staat is om te leren. Het is Rousseau die erop heeft gewzen dat ouders en leerkrachten bij onderwijs altijd denken aan wat volwassenen hebben bereikt en wat kinderen niet kunnen. We weten </w:t>
+        <w:t xml:space="preserve">Het is Rousseau (waar hij het verder vaak mee oneens is) die in *Emile* </w:t>
+      </w:r>
+      <w:r>
+        <w:rPr>
+          <w:rFonts w:ascii="Courier New" w:hAnsi="Courier New" w:cs="Courier New"/>
+          <w:sz w:val="22"/>
+          <w:szCs w:val="22"/>
+        </w:rPr>
+        <w:t>had gewezen</w:t>
+      </w:r>
+      <w:r>
+        <w:rPr>
+          <w:rFonts w:ascii="Courier New" w:hAnsi="Courier New" w:cs="Courier New"/>
+          <w:sz w:val="22"/>
+          <w:szCs w:val="22"/>
+        </w:rPr>
+        <w:t xml:space="preserve"> op het belang van onderwijs als natuurlijk ontwikkeling. Hij h</w:t>
+      </w:r>
+      <w:r>
+        <w:rPr>
+          <w:rFonts w:ascii="Courier New" w:hAnsi="Courier New" w:cs="Courier New"/>
+          <w:sz w:val="22"/>
+          <w:szCs w:val="22"/>
+        </w:rPr>
+        <w:t>eeft</w:t>
+      </w:r>
+      <w:r>
+        <w:rPr>
+          <w:rFonts w:ascii="Courier New" w:hAnsi="Courier New" w:cs="Courier New"/>
+          <w:sz w:val="22"/>
+          <w:szCs w:val="22"/>
+        </w:rPr>
+        <w:t xml:space="preserve"> volgens Dewey gelijk </w:t>
+      </w:r>
+      <w:r>
+        <w:rPr>
+          <w:rFonts w:ascii="Courier New" w:hAnsi="Courier New" w:cs="Courier New"/>
+          <w:sz w:val="22"/>
+          <w:szCs w:val="22"/>
+        </w:rPr>
+        <w:t>wanneeer hij schrijft</w:t>
+      </w:r>
+      <w:r>
+        <w:rPr>
+          <w:rFonts w:ascii="Courier New" w:hAnsi="Courier New" w:cs="Courier New"/>
+          <w:sz w:val="22"/>
+          <w:szCs w:val="22"/>
+        </w:rPr>
+        <w:t xml:space="preserve"> dat we niets van kindere</w:t>
+      </w:r>
+      <w:r>
+        <w:rPr>
+          <w:rFonts w:ascii="Courier New" w:hAnsi="Courier New" w:cs="Courier New"/>
+          <w:sz w:val="22"/>
+          <w:szCs w:val="22"/>
+        </w:rPr>
+        <w:t>n</w:t>
+      </w:r>
+      <w:r>
+        <w:rPr>
+          <w:rFonts w:ascii="Courier New" w:hAnsi="Courier New" w:cs="Courier New"/>
+          <w:sz w:val="22"/>
+          <w:szCs w:val="22"/>
+        </w:rPr>
+        <w:t xml:space="preserve"> weten</w:t>
+      </w:r>
+      <w:r>
+        <w:rPr>
+          <w:rFonts w:ascii="Courier New" w:hAnsi="Courier New" w:cs="Courier New"/>
+          <w:sz w:val="22"/>
+          <w:szCs w:val="22"/>
+        </w:rPr>
+        <w:t>. D</w:t>
+      </w:r>
+      <w:r>
+        <w:rPr>
+          <w:rFonts w:ascii="Courier New" w:hAnsi="Courier New" w:cs="Courier New"/>
+          <w:sz w:val="22"/>
+          <w:szCs w:val="22"/>
+        </w:rPr>
+        <w:t xml:space="preserve">e meest wijze mannen zichzelf bezig houden met wat iemand moet weten zonder </w:t>
+      </w:r>
+      <w:r>
+        <w:rPr>
+          <w:rFonts w:ascii="Courier New" w:hAnsi="Courier New" w:cs="Courier New"/>
+          <w:sz w:val="22"/>
+          <w:szCs w:val="22"/>
+        </w:rPr>
+        <w:t xml:space="preserve">zich af te vragen </w:t>
+      </w:r>
+      <w:r>
+        <w:rPr>
+          <w:rFonts w:ascii="Courier New" w:hAnsi="Courier New" w:cs="Courier New"/>
+          <w:sz w:val="22"/>
+          <w:szCs w:val="22"/>
+        </w:rPr>
+        <w:t>wa</w:t>
+      </w:r>
+      <w:r>
+        <w:rPr>
+          <w:rFonts w:ascii="Courier New" w:hAnsi="Courier New" w:cs="Courier New"/>
+          <w:sz w:val="22"/>
+          <w:szCs w:val="22"/>
+        </w:rPr>
+        <w:t>t</w:t>
+      </w:r>
+      <w:r>
+        <w:rPr>
+          <w:rFonts w:ascii="Courier New" w:hAnsi="Courier New" w:cs="Courier New"/>
+          <w:sz w:val="22"/>
+          <w:szCs w:val="22"/>
+        </w:rPr>
+        <w:t xml:space="preserve"> een kind </w:t>
+      </w:r>
+      <w:r>
+        <w:rPr>
+          <w:rFonts w:ascii="Courier New" w:hAnsi="Courier New" w:cs="Courier New"/>
+          <w:sz w:val="22"/>
+          <w:szCs w:val="22"/>
+        </w:rPr>
+        <w:t>zou kunnen</w:t>
+      </w:r>
+      <w:r>
+        <w:rPr>
+          <w:rFonts w:ascii="Courier New" w:hAnsi="Courier New" w:cs="Courier New"/>
+          <w:sz w:val="22"/>
+          <w:szCs w:val="22"/>
+        </w:rPr>
+        <w:t xml:space="preserve"> leren. Het is Rousseau die erop heeft gewzen dat ouders en leerkrachten bij onderwijs altijd denken aan wat volwassenen hebben bereikt en wat kinderen niet kunnen. We weten </w:t>
       </w:r>
       <w:r>
         <w:rPr>
@@ -947,6 +1075,23 @@
         <w:tab/>
         <w:t xml:space="preserve">De basisschool van de Universiteit o.l.v. Prof. J.L. Meriam in Columbia heeft veel overlap met de school van mevr. Johnson. </w:t>
       </w:r>
+      <w:r>
+        <w:rPr>
+          <w:rFonts w:ascii="Courier New" w:hAnsi="Courier New" w:cs="Courier New"/>
+          <w:sz w:val="22"/>
+          <w:szCs w:val="22"/>
+        </w:rPr>
+        <w:t xml:space="preserve">In 1915 draait deze school acht jaar en zitter er zo’n 120 leerlingen op. Een leraar is verantwoordelijk voor zo’n 35 kinderen, die in kleinere groepjes samenwerken in een bepaald onderwerp. Het is een schoolgebouw met enkele ruimtes waar twee/drie klassen bij elkaar zitten. Ook op deze basisschool gaat het over de natuurljke ontwikkeling van het kind, maar is anders in organisatie en opzet. Het traditionele onderwijs was te veel bezig met het kinderen onderwijzen van feiten en de inhoud stond los van kinderen nodig hebben. Het werken en spelen op school moet plezier geven en dat kan als ze leren hoe ze beter kunnen werken en spelen en dat met andere kinderen kunnen. Het is goed te weten wat kinderen buiten de school plezier geeft en dat in het onderwijs te erkennen. Spelen, verhalen, observeren en handwerk en langs deze elementen heeft hij de school vormgegeven. Lezen, schrijven en rekenen doen kinderen als ze het nodig hebben voor hun werk. Als ze iets moeten bestuderen vertelt de leraar de kinderen er wat over, gaan ze naar het onderwerp toe en doen er in de klas verslag van. In de vierde klas verandert het schema omdat de interesse van kinderen verbreden en wordt het serieuser en wordt het onderwijs verdeeld over beroepen, verhalen en handwerk. Nu gaat het niet meer zozeer over de directe omgeving maar om die van de omgeving en de buurt. Daarna wordt het onderwijs voor de kinderen in de vijfde/zesde klas en de zevende/achtste gerichter als ze wat meer uit de boeken leren, wel meer om lezen, schrijven en rekenen gaat. Maar nog steeds kiezen kinderen voor hun eigen boeken en beschrijven ze hun eigen ervaringen en maken er illustraties van. Geschiedenis komt er op een gegeven momente bij, net als Frans en </w:t>
+      </w:r>
+      <w:r>
+        <w:rPr>
+          <w:rFonts w:ascii="Courier New" w:hAnsi="Courier New" w:cs="Courier New"/>
+          <w:sz w:val="22"/>
+          <w:szCs w:val="22"/>
+        </w:rPr>
+        <w:lastRenderedPageBreak/>
+        <w:t>Duits en muziek en kunst wordt geconcentreerder. Of de kinderen het hier uiteindelijk beter doen dan in het gewone onderwijs is niet zo van waarde. Belangrijker is of dit onderwijs het kind beter gelukkiger als mens maak, wat hij van zijn capaciteiten laat zien en die kan gebruiken, materieel en sociaal. Het echte succes wordt als het de hele samenleving helpt door het hele individu te helpen.</w:t>
+      </w:r>
     </w:p>
     <w:p>
       <w:pPr>
@@ -1183,26 +1328,34 @@
           <w:sz w:val="22"/>
           <w:szCs w:val="22"/>
         </w:rPr>
+        <w:t xml:space="preserve">**A. Pragmatisme: Leren door ervaring**  </w:t>
+      </w:r>
+    </w:p>
+    <w:p>
+      <w:pPr>
+        <w:spacing w:line="360" w:lineRule="auto"/>
+        <w:rPr>
+          <w:rFonts w:ascii="Courier New" w:hAnsi="Courier New" w:cs="Courier New"/>
+          <w:sz w:val="22"/>
+          <w:szCs w:val="22"/>
+        </w:rPr>
+      </w:pPr>
+      <w:r>
+        <w:rPr>
+          <w:rFonts w:ascii="Courier New" w:hAnsi="Courier New" w:cs="Courier New"/>
+          <w:sz w:val="22"/>
+          <w:szCs w:val="22"/>
+        </w:rPr>
+        <w:t xml:space="preserve">Het pragmatisme van Dewey verwerpt abstracte, theoretische kennis ten gunste van **leren door te doen**. Hij stelde dat onderwijs moet beginnen bij de aangeboren interesses en ervaringen van het kind, </w:t>
+      </w:r>
+      <w:r>
+        <w:rPr>
+          <w:rFonts w:ascii="Courier New" w:hAnsi="Courier New" w:cs="Courier New"/>
+          <w:sz w:val="22"/>
+          <w:szCs w:val="22"/>
+        </w:rPr>
         <w:lastRenderedPageBreak/>
-        <w:t xml:space="preserve">**A. Pragmatisme: Leren door ervaring**  </w:t>
-      </w:r>
-    </w:p>
-    <w:p>
-      <w:pPr>
-        <w:spacing w:line="360" w:lineRule="auto"/>
-        <w:rPr>
-          <w:rFonts w:ascii="Courier New" w:hAnsi="Courier New" w:cs="Courier New"/>
-          <w:sz w:val="22"/>
-          <w:szCs w:val="22"/>
-        </w:rPr>
-      </w:pPr>
-      <w:r>
-        <w:rPr>
-          <w:rFonts w:ascii="Courier New" w:hAnsi="Courier New" w:cs="Courier New"/>
-          <w:sz w:val="22"/>
-          <w:szCs w:val="22"/>
-        </w:rPr>
-        <w:t xml:space="preserve">Het pragmatisme van Dewey verwerpt abstracte, theoretische kennis ten gunste van **leren door te doen**. Hij stelde dat onderwijs moet beginnen bij de aangeboren interesses en ervaringen van het kind, waardoor scholen omgevormd worden tot omgevingen waar leerlingen zich actief bezighouden met hun wereld. Bijvoorbeeld:  </w:t>
+        <w:t xml:space="preserve">waardoor scholen omgevormd worden tot omgevingen waar leerlingen zich actief bezighouden met hun wereld. Bijvoorbeeld:  </w:t>
       </w:r>
     </w:p>
     <w:p>
@@ -1456,25 +1609,25 @@
           <w:sz w:val="22"/>
           <w:szCs w:val="22"/>
         </w:rPr>
+        <w:t xml:space="preserve">- Begint met de bestaande interesses van het kind (bijv. verhalen vertellen, spelen, of manuele activiteiten).  </w:t>
+      </w:r>
+    </w:p>
+    <w:p>
+      <w:pPr>
+        <w:spacing w:line="360" w:lineRule="auto"/>
+        <w:rPr>
+          <w:rFonts w:ascii="Courier New" w:hAnsi="Courier New" w:cs="Courier New"/>
+          <w:sz w:val="22"/>
+          <w:szCs w:val="22"/>
+        </w:rPr>
+      </w:pPr>
+      <w:r>
+        <w:rPr>
+          <w:rFonts w:ascii="Courier New" w:hAnsi="Courier New" w:cs="Courier New"/>
+          <w:sz w:val="22"/>
+          <w:szCs w:val="22"/>
+        </w:rPr>
         <w:lastRenderedPageBreak/>
-        <w:t xml:space="preserve">- Begint met de bestaande interesses van het kind (bijv. verhalen vertellen, spelen, of manuele activiteiten).  </w:t>
-      </w:r>
-    </w:p>
-    <w:p>
-      <w:pPr>
-        <w:spacing w:line="360" w:lineRule="auto"/>
-        <w:rPr>
-          <w:rFonts w:ascii="Courier New" w:hAnsi="Courier New" w:cs="Courier New"/>
-          <w:sz w:val="22"/>
-          <w:szCs w:val="22"/>
-        </w:rPr>
-      </w:pPr>
-      <w:r>
-        <w:rPr>
-          <w:rFonts w:ascii="Courier New" w:hAnsi="Courier New" w:cs="Courier New"/>
-          <w:sz w:val="22"/>
-          <w:szCs w:val="22"/>
-        </w:rPr>
         <w:t xml:space="preserve">- Onderwerpen moet integreren rond thematische eenheden (bijvoorbeeld het bestuderen van een historische periode door middel van kunst, wetenschap en literatuur).  </w:t>
       </w:r>
     </w:p>
@@ -1769,25 +1922,25 @@
           <w:sz w:val="22"/>
           <w:szCs w:val="22"/>
         </w:rPr>
+        <w:t xml:space="preserve">Dewey bekritiseerde de valse scheiding tussen “academisch” en “beroepsonderwijs”. Zijn ideale school combineert:  </w:t>
+      </w:r>
+    </w:p>
+    <w:p>
+      <w:pPr>
+        <w:spacing w:line="360" w:lineRule="auto"/>
+        <w:rPr>
+          <w:rFonts w:ascii="Courier New" w:hAnsi="Courier New" w:cs="Courier New"/>
+          <w:sz w:val="22"/>
+          <w:szCs w:val="22"/>
+        </w:rPr>
+      </w:pPr>
+      <w:r>
+        <w:rPr>
+          <w:rFonts w:ascii="Courier New" w:hAnsi="Courier New" w:cs="Courier New"/>
+          <w:sz w:val="22"/>
+          <w:szCs w:val="22"/>
+        </w:rPr>
         <w:lastRenderedPageBreak/>
-        <w:t xml:space="preserve">Dewey bekritiseerde de valse scheiding tussen “academisch” en “beroepsonderwijs”. Zijn ideale school combineert:  </w:t>
-      </w:r>
-    </w:p>
-    <w:p>
-      <w:pPr>
-        <w:spacing w:line="360" w:lineRule="auto"/>
-        <w:rPr>
-          <w:rFonts w:ascii="Courier New" w:hAnsi="Courier New" w:cs="Courier New"/>
-          <w:sz w:val="22"/>
-          <w:szCs w:val="22"/>
-        </w:rPr>
-      </w:pPr>
-      <w:r>
-        <w:rPr>
-          <w:rFonts w:ascii="Courier New" w:hAnsi="Courier New" w:cs="Courier New"/>
-          <w:sz w:val="22"/>
-          <w:szCs w:val="22"/>
-        </w:rPr>
         <w:t xml:space="preserve">- Handwerk**: Timmeren, koken of tuinieren leren probleemoplossend vermogen, natuurkunde en teamwork.  </w:t>
       </w:r>
     </w:p>
@@ -2094,8 +2247,26 @@
           <w:sz w:val="22"/>
           <w:szCs w:val="22"/>
         </w:rPr>
-        <w:t xml:space="preserve">Hoewel ze verschilt van Dewey's benadering, sloot Maria Montessori's kindgericht, op zintuigen gebaseerd leren aan bij zijn nadruk op </w:t>
-      </w:r>
+        <w:t xml:space="preserve">Hoewel ze verschilt van Dewey's benadering, sloot Maria Montessori's kindgericht, op zintuigen gebaseerd leren aan bij zijn nadruk op autonomie en ervaringsgerichte exploratie.  </w:t>
+      </w:r>
+      <w:r>
+        <w:rPr>
+          <w:rFonts w:ascii="Courier New" w:hAnsi="Courier New" w:cs="Courier New"/>
+          <w:sz w:val="22"/>
+          <w:szCs w:val="22"/>
+        </w:rPr>
+        <w:br/>
+      </w:r>
+    </w:p>
+    <w:p>
+      <w:pPr>
+        <w:spacing w:line="360" w:lineRule="auto"/>
+        <w:rPr>
+          <w:rFonts w:ascii="Courier New" w:hAnsi="Courier New" w:cs="Courier New"/>
+          <w:sz w:val="22"/>
+          <w:szCs w:val="22"/>
+        </w:rPr>
+      </w:pPr>
       <w:r>
         <w:rPr>
           <w:rFonts w:ascii="Courier New" w:hAnsi="Courier New" w:cs="Courier New"/>
@@ -2103,7 +2274,25 @@
           <w:szCs w:val="22"/>
         </w:rPr>
         <w:lastRenderedPageBreak/>
-        <w:t xml:space="preserve">autonomie en ervaringsgerichte exploratie.  </w:t>
+        <w:t xml:space="preserve">**C. Landelijke Schoolhervorming**  </w:t>
+      </w:r>
+    </w:p>
+    <w:p>
+      <w:pPr>
+        <w:spacing w:line="360" w:lineRule="auto"/>
+        <w:rPr>
+          <w:rFonts w:ascii="Courier New" w:hAnsi="Courier New" w:cs="Courier New"/>
+          <w:sz w:val="22"/>
+          <w:szCs w:val="22"/>
+        </w:rPr>
+      </w:pPr>
+      <w:r>
+        <w:rPr>
+          <w:rFonts w:ascii="Courier New" w:hAnsi="Courier New" w:cs="Courier New"/>
+          <w:sz w:val="22"/>
+          <w:szCs w:val="22"/>
+        </w:rPr>
+        <w:t xml:space="preserve">Dewey prees één-kamer-schoolhuizen die landbouw, handwerk en academische vakken integreerden, met het argument dat ze de link tussen onderwijs en het gemeenschapsleven in stand hielden.  </w:t>
       </w:r>
       <w:r>
         <w:rPr>
@@ -2113,42 +2302,6 @@
         </w:rPr>
         <w:br/>
       </w:r>
-    </w:p>
-    <w:p>
-      <w:pPr>
-        <w:spacing w:line="360" w:lineRule="auto"/>
-        <w:rPr>
-          <w:rFonts w:ascii="Courier New" w:hAnsi="Courier New" w:cs="Courier New"/>
-          <w:sz w:val="22"/>
-          <w:szCs w:val="22"/>
-        </w:rPr>
-      </w:pPr>
-      <w:r>
-        <w:rPr>
-          <w:rFonts w:ascii="Courier New" w:hAnsi="Courier New" w:cs="Courier New"/>
-          <w:sz w:val="22"/>
-          <w:szCs w:val="22"/>
-        </w:rPr>
-        <w:t xml:space="preserve">**C. Landelijke Schoolhervorming**  </w:t>
-      </w:r>
-    </w:p>
-    <w:p>
-      <w:pPr>
-        <w:spacing w:line="360" w:lineRule="auto"/>
-        <w:rPr>
-          <w:rFonts w:ascii="Courier New" w:hAnsi="Courier New" w:cs="Courier New"/>
-          <w:sz w:val="22"/>
-          <w:szCs w:val="22"/>
-        </w:rPr>
-      </w:pPr>
-      <w:r>
-        <w:rPr>
-          <w:rFonts w:ascii="Courier New" w:hAnsi="Courier New" w:cs="Courier New"/>
-          <w:sz w:val="22"/>
-          <w:szCs w:val="22"/>
-        </w:rPr>
-        <w:t xml:space="preserve">Dewey prees één-kamer-schoolhuizen die landbouw, handwerk en academische vakken integreerden, met het argument dat ze de link tussen onderwijs en het gemeenschapsleven in stand hielden.  </w:t>
-      </w:r>
       <w:r>
         <w:rPr>
           <w:rFonts w:ascii="Courier New" w:hAnsi="Courier New" w:cs="Courier New"/>
@@ -2157,6 +2310,142 @@
         </w:rPr>
         <w:br/>
       </w:r>
+    </w:p>
+    <w:p>
+      <w:pPr>
+        <w:spacing w:line="360" w:lineRule="auto"/>
+        <w:rPr>
+          <w:rFonts w:ascii="Courier New" w:hAnsi="Courier New" w:cs="Courier New"/>
+          <w:sz w:val="22"/>
+          <w:szCs w:val="22"/>
+        </w:rPr>
+      </w:pPr>
+      <w:r>
+        <w:rPr>
+          <w:rFonts w:ascii="Courier New" w:hAnsi="Courier New" w:cs="Courier New"/>
+          <w:sz w:val="22"/>
+          <w:szCs w:val="22"/>
+        </w:rPr>
+        <w:t xml:space="preserve">**5. Kritiek en uitdagingen**  </w:t>
+      </w:r>
+    </w:p>
+    <w:p>
+      <w:pPr>
+        <w:spacing w:line="360" w:lineRule="auto"/>
+        <w:rPr>
+          <w:rFonts w:ascii="Courier New" w:hAnsi="Courier New" w:cs="Courier New"/>
+          <w:sz w:val="22"/>
+          <w:szCs w:val="22"/>
+        </w:rPr>
+      </w:pPr>
+      <w:r>
+        <w:rPr>
+          <w:rFonts w:ascii="Courier New" w:hAnsi="Courier New" w:cs="Courier New"/>
+          <w:sz w:val="22"/>
+          <w:szCs w:val="22"/>
+        </w:rPr>
+        <w:t xml:space="preserve">Het progressieve model van Dewey kreeg te maken met verzet van traditionalisten en praktische hindernissen:  </w:t>
+      </w:r>
+    </w:p>
+    <w:p>
+      <w:pPr>
+        <w:spacing w:line="360" w:lineRule="auto"/>
+        <w:rPr>
+          <w:rFonts w:ascii="Courier New" w:hAnsi="Courier New" w:cs="Courier New"/>
+          <w:sz w:val="22"/>
+          <w:szCs w:val="22"/>
+        </w:rPr>
+      </w:pPr>
+    </w:p>
+    <w:p>
+      <w:pPr>
+        <w:spacing w:line="360" w:lineRule="auto"/>
+        <w:rPr>
+          <w:rFonts w:ascii="Courier New" w:hAnsi="Courier New" w:cs="Courier New"/>
+          <w:sz w:val="22"/>
+          <w:szCs w:val="22"/>
+        </w:rPr>
+      </w:pPr>
+      <w:r>
+        <w:rPr>
+          <w:rFonts w:ascii="Courier New" w:hAnsi="Courier New" w:cs="Courier New"/>
+          <w:sz w:val="22"/>
+          <w:szCs w:val="22"/>
+        </w:rPr>
+        <w:t xml:space="preserve">- Gebrek aan structuur**: Critici voerden aan dat leren door studenten chaos en hiaten in de kennis dreigde te veroorzaken.  </w:t>
+      </w:r>
+    </w:p>
+    <w:p>
+      <w:pPr>
+        <w:spacing w:line="360" w:lineRule="auto"/>
+        <w:rPr>
+          <w:rFonts w:ascii="Courier New" w:hAnsi="Courier New" w:cs="Courier New"/>
+          <w:sz w:val="22"/>
+          <w:szCs w:val="22"/>
+        </w:rPr>
+      </w:pPr>
+      <w:r>
+        <w:rPr>
+          <w:rFonts w:ascii="Courier New" w:hAnsi="Courier New" w:cs="Courier New"/>
+          <w:sz w:val="22"/>
+          <w:szCs w:val="22"/>
+        </w:rPr>
+        <w:t xml:space="preserve">- Elitisme**: Sommige hervormingen vereisten middelen (bijv. practica, excursies) die niet beschikbaar waren voor ondergefinancierde scholen.  </w:t>
+      </w:r>
+    </w:p>
+    <w:p>
+      <w:pPr>
+        <w:spacing w:line="360" w:lineRule="auto"/>
+        <w:rPr>
+          <w:rFonts w:ascii="Courier New" w:hAnsi="Courier New" w:cs="Courier New"/>
+          <w:sz w:val="22"/>
+          <w:szCs w:val="22"/>
+        </w:rPr>
+      </w:pPr>
+      <w:r>
+        <w:rPr>
+          <w:rFonts w:ascii="Courier New" w:hAnsi="Courier New" w:cs="Courier New"/>
+          <w:sz w:val="22"/>
+          <w:szCs w:val="22"/>
+        </w:rPr>
+        <w:t xml:space="preserve">- Culturele uniformiteit**: Dewey's focus op democratie ging soms voorbij aan culturele diversiteit, een leemte die later door multiculturele opvoeders werd aangepakt.  </w:t>
+      </w:r>
+    </w:p>
+    <w:p>
+      <w:pPr>
+        <w:spacing w:line="360" w:lineRule="auto"/>
+        <w:rPr>
+          <w:rFonts w:ascii="Courier New" w:hAnsi="Courier New" w:cs="Courier New"/>
+          <w:sz w:val="22"/>
+          <w:szCs w:val="22"/>
+        </w:rPr>
+      </w:pPr>
+    </w:p>
+    <w:p>
+      <w:pPr>
+        <w:spacing w:line="360" w:lineRule="auto"/>
+        <w:rPr>
+          <w:rFonts w:ascii="Courier New" w:hAnsi="Courier New" w:cs="Courier New"/>
+          <w:sz w:val="22"/>
+          <w:szCs w:val="22"/>
+        </w:rPr>
+      </w:pPr>
+      <w:r>
+        <w:rPr>
+          <w:rFonts w:ascii="Courier New" w:hAnsi="Courier New" w:cs="Courier New"/>
+          <w:sz w:val="22"/>
+          <w:szCs w:val="22"/>
+        </w:rPr>
+        <w:t>Dewey erkende deze uitdagingen maar hield vol dat experimenteren en aanpassen essentieel waren voor vooruitgang.</w:t>
+      </w:r>
+      <w:r>
+        <w:rPr>
+          <w:rFonts w:ascii="Courier New" w:hAnsi="Courier New" w:cs="Courier New"/>
+          <w:sz w:val="22"/>
+          <w:szCs w:val="22"/>
+        </w:rPr>
+        <w:t> </w:t>
+      </w:r>
       <w:r>
         <w:rPr>
           <w:rFonts w:ascii="Courier New" w:hAnsi="Courier New" w:cs="Courier New"/>
@@ -2165,142 +2454,6 @@
         </w:rPr>
         <w:br/>
       </w:r>
-    </w:p>
-    <w:p>
-      <w:pPr>
-        <w:spacing w:line="360" w:lineRule="auto"/>
-        <w:rPr>
-          <w:rFonts w:ascii="Courier New" w:hAnsi="Courier New" w:cs="Courier New"/>
-          <w:sz w:val="22"/>
-          <w:szCs w:val="22"/>
-        </w:rPr>
-      </w:pPr>
-      <w:r>
-        <w:rPr>
-          <w:rFonts w:ascii="Courier New" w:hAnsi="Courier New" w:cs="Courier New"/>
-          <w:sz w:val="22"/>
-          <w:szCs w:val="22"/>
-        </w:rPr>
-        <w:t xml:space="preserve">**5. Kritiek en uitdagingen**  </w:t>
-      </w:r>
-    </w:p>
-    <w:p>
-      <w:pPr>
-        <w:spacing w:line="360" w:lineRule="auto"/>
-        <w:rPr>
-          <w:rFonts w:ascii="Courier New" w:hAnsi="Courier New" w:cs="Courier New"/>
-          <w:sz w:val="22"/>
-          <w:szCs w:val="22"/>
-        </w:rPr>
-      </w:pPr>
-      <w:r>
-        <w:rPr>
-          <w:rFonts w:ascii="Courier New" w:hAnsi="Courier New" w:cs="Courier New"/>
-          <w:sz w:val="22"/>
-          <w:szCs w:val="22"/>
-        </w:rPr>
-        <w:t xml:space="preserve">Het progressieve model van Dewey kreeg te maken met verzet van traditionalisten en praktische hindernissen:  </w:t>
-      </w:r>
-    </w:p>
-    <w:p>
-      <w:pPr>
-        <w:spacing w:line="360" w:lineRule="auto"/>
-        <w:rPr>
-          <w:rFonts w:ascii="Courier New" w:hAnsi="Courier New" w:cs="Courier New"/>
-          <w:sz w:val="22"/>
-          <w:szCs w:val="22"/>
-        </w:rPr>
-      </w:pPr>
-    </w:p>
-    <w:p>
-      <w:pPr>
-        <w:spacing w:line="360" w:lineRule="auto"/>
-        <w:rPr>
-          <w:rFonts w:ascii="Courier New" w:hAnsi="Courier New" w:cs="Courier New"/>
-          <w:sz w:val="22"/>
-          <w:szCs w:val="22"/>
-        </w:rPr>
-      </w:pPr>
-      <w:r>
-        <w:rPr>
-          <w:rFonts w:ascii="Courier New" w:hAnsi="Courier New" w:cs="Courier New"/>
-          <w:sz w:val="22"/>
-          <w:szCs w:val="22"/>
-        </w:rPr>
-        <w:t xml:space="preserve">- Gebrek aan structuur**: Critici voerden aan dat leren door studenten chaos en hiaten in de kennis dreigde te veroorzaken.  </w:t>
-      </w:r>
-    </w:p>
-    <w:p>
-      <w:pPr>
-        <w:spacing w:line="360" w:lineRule="auto"/>
-        <w:rPr>
-          <w:rFonts w:ascii="Courier New" w:hAnsi="Courier New" w:cs="Courier New"/>
-          <w:sz w:val="22"/>
-          <w:szCs w:val="22"/>
-        </w:rPr>
-      </w:pPr>
-      <w:r>
-        <w:rPr>
-          <w:rFonts w:ascii="Courier New" w:hAnsi="Courier New" w:cs="Courier New"/>
-          <w:sz w:val="22"/>
-          <w:szCs w:val="22"/>
-        </w:rPr>
-        <w:t xml:space="preserve">- Elitisme**: Sommige hervormingen vereisten middelen (bijv. practica, excursies) die niet beschikbaar waren voor ondergefinancierde scholen.  </w:t>
-      </w:r>
-    </w:p>
-    <w:p>
-      <w:pPr>
-        <w:spacing w:line="360" w:lineRule="auto"/>
-        <w:rPr>
-          <w:rFonts w:ascii="Courier New" w:hAnsi="Courier New" w:cs="Courier New"/>
-          <w:sz w:val="22"/>
-          <w:szCs w:val="22"/>
-        </w:rPr>
-      </w:pPr>
-      <w:r>
-        <w:rPr>
-          <w:rFonts w:ascii="Courier New" w:hAnsi="Courier New" w:cs="Courier New"/>
-          <w:sz w:val="22"/>
-          <w:szCs w:val="22"/>
-        </w:rPr>
-        <w:t xml:space="preserve">- Culturele uniformiteit**: Dewey's focus op democratie ging soms voorbij aan culturele diversiteit, een leemte die later door multiculturele opvoeders werd aangepakt.  </w:t>
-      </w:r>
-    </w:p>
-    <w:p>
-      <w:pPr>
-        <w:spacing w:line="360" w:lineRule="auto"/>
-        <w:rPr>
-          <w:rFonts w:ascii="Courier New" w:hAnsi="Courier New" w:cs="Courier New"/>
-          <w:sz w:val="22"/>
-          <w:szCs w:val="22"/>
-        </w:rPr>
-      </w:pPr>
-    </w:p>
-    <w:p>
-      <w:pPr>
-        <w:spacing w:line="360" w:lineRule="auto"/>
-        <w:rPr>
-          <w:rFonts w:ascii="Courier New" w:hAnsi="Courier New" w:cs="Courier New"/>
-          <w:sz w:val="22"/>
-          <w:szCs w:val="22"/>
-        </w:rPr>
-      </w:pPr>
-      <w:r>
-        <w:rPr>
-          <w:rFonts w:ascii="Courier New" w:hAnsi="Courier New" w:cs="Courier New"/>
-          <w:sz w:val="22"/>
-          <w:szCs w:val="22"/>
-        </w:rPr>
-        <w:t>Dewey erkende deze uitdagingen maar hield vol dat experimenteren en aanpassen essentieel waren voor vooruitgang.</w:t>
-      </w:r>
-      <w:r>
-        <w:rPr>
-          <w:rFonts w:ascii="Courier New" w:hAnsi="Courier New" w:cs="Courier New"/>
-          <w:sz w:val="22"/>
-          <w:szCs w:val="22"/>
-        </w:rPr>
-        <w:t> </w:t>
-      </w:r>
       <w:r>
         <w:rPr>
           <w:rFonts w:ascii="Courier New" w:hAnsi="Courier New" w:cs="Courier New"/>
@@ -2323,14 +2476,6 @@
           <w:sz w:val="22"/>
           <w:szCs w:val="22"/>
         </w:rPr>
-        <w:br/>
-      </w:r>
-      <w:r>
-        <w:rPr>
-          <w:rFonts w:ascii="Courier New" w:hAnsi="Courier New" w:cs="Courier New"/>
-          <w:sz w:val="22"/>
-          <w:szCs w:val="22"/>
-        </w:rPr>
         <w:t xml:space="preserve">**6. Erfenis: De school van vandaag en morgen**  </w:t>
       </w:r>
     </w:p>
@@ -2441,8 +2586,16 @@
           <w:sz w:val="22"/>
           <w:szCs w:val="22"/>
         </w:rPr>
+        <w:t xml:space="preserve">Toch blijven er debatten bestaan. Gestandaardiseerde toetsen, oneerlijke financiering en digitale afleiding vormen een uitdaging </w:t>
+      </w:r>
+      <w:r>
+        <w:rPr>
+          <w:rFonts w:ascii="Courier New" w:hAnsi="Courier New" w:cs="Courier New"/>
+          <w:sz w:val="22"/>
+          <w:szCs w:val="22"/>
+        </w:rPr>
         <w:lastRenderedPageBreak/>
-        <w:t xml:space="preserve">Toch blijven er debatten bestaan. Gestandaardiseerde toetsen, oneerlijke financiering en digitale afleiding vormen een uitdaging voor Deweys visie. Hedendaagse onderwijzers zoals Sir Ken Robinson en Angela Duckworth herhalen zijn oproep voor creativiteit en lef in plaats van het naleven van regels.  </w:t>
+        <w:t xml:space="preserve">voor Deweys visie. Hedendaagse onderwijzers zoals Sir Ken Robinson en Angela Duckworth herhalen zijn oproep voor creativiteit en lef in plaats van het naleven van regels.  </w:t>
       </w:r>
       <w:r>
         <w:rPr>

</xml_diff>

<commit_message>
25-02-08, Dewey Schools of tomorrow bijgewerkt
</commit_message>
<xml_diff>
--- a/DeweyBooks/Scholenvandetoekomst.docx
+++ b/DeweyBooks/Scholenvandetoekomst.docx
@@ -855,31 +855,7 @@
           <w:sz w:val="22"/>
           <w:szCs w:val="22"/>
         </w:rPr>
-        <w:t>Plattelandsscholen zitte</w:t>
-      </w:r>
-      <w:r>
-        <w:rPr>
-          <w:rFonts w:ascii="Courier New" w:hAnsi="Courier New" w:cs="Courier New"/>
-          <w:sz w:val="22"/>
-          <w:szCs w:val="22"/>
-        </w:rPr>
-        <w:t>n</w:t>
-      </w:r>
-      <w:r>
-        <w:rPr>
-          <w:rFonts w:ascii="Courier New" w:hAnsi="Courier New" w:cs="Courier New"/>
-          <w:sz w:val="22"/>
-          <w:szCs w:val="22"/>
-        </w:rPr>
-        <w:t xml:space="preserve"> er niet tussen, daarvan zijn ze zich bewust.</w:t>
-      </w:r>
-      <w:r>
-        <w:rPr>
-          <w:rFonts w:ascii="Courier New" w:hAnsi="Courier New" w:cs="Courier New"/>
-          <w:sz w:val="22"/>
-          <w:szCs w:val="22"/>
-        </w:rPr>
-        <w:t xml:space="preserve"> Hij kent</w:t>
+        <w:t>Plattelandsscholen zitten er niet tussen, daarvan zijn ze zich bewust. Hij kent</w:t>
       </w:r>
       <w:r>
         <w:rPr>
@@ -1327,87 +1303,71 @@
           <w:sz w:val="22"/>
           <w:szCs w:val="22"/>
         </w:rPr>
-        <w:t>had gewezen</w:t>
-      </w:r>
-      <w:r>
-        <w:rPr>
-          <w:rFonts w:ascii="Courier New" w:hAnsi="Courier New" w:cs="Courier New"/>
-          <w:sz w:val="22"/>
-          <w:szCs w:val="22"/>
-        </w:rPr>
-        <w:t xml:space="preserve"> op het belang van onderwijs als natuurlijk ontwikkeling. Hij h</w:t>
-      </w:r>
-      <w:r>
-        <w:rPr>
-          <w:rFonts w:ascii="Courier New" w:hAnsi="Courier New" w:cs="Courier New"/>
-          <w:sz w:val="22"/>
-          <w:szCs w:val="22"/>
-        </w:rPr>
-        <w:t>eeft</w:t>
-      </w:r>
-      <w:r>
-        <w:rPr>
-          <w:rFonts w:ascii="Courier New" w:hAnsi="Courier New" w:cs="Courier New"/>
-          <w:sz w:val="22"/>
-          <w:szCs w:val="22"/>
-        </w:rPr>
-        <w:t xml:space="preserve"> volgens Dewey gelijk </w:t>
-      </w:r>
-      <w:r>
-        <w:rPr>
-          <w:rFonts w:ascii="Courier New" w:hAnsi="Courier New" w:cs="Courier New"/>
-          <w:sz w:val="22"/>
-          <w:szCs w:val="22"/>
-        </w:rPr>
-        <w:t>wanneeer hij schrijft</w:t>
-      </w:r>
-      <w:r>
-        <w:rPr>
-          <w:rFonts w:ascii="Courier New" w:hAnsi="Courier New" w:cs="Courier New"/>
-          <w:sz w:val="22"/>
-          <w:szCs w:val="22"/>
-        </w:rPr>
-        <w:t xml:space="preserve"> dat we niets van kindere</w:t>
-      </w:r>
-      <w:r>
-        <w:rPr>
-          <w:rFonts w:ascii="Courier New" w:hAnsi="Courier New" w:cs="Courier New"/>
-          <w:sz w:val="22"/>
-          <w:szCs w:val="22"/>
-        </w:rPr>
-        <w:t>n</w:t>
-      </w:r>
-      <w:r>
-        <w:rPr>
-          <w:rFonts w:ascii="Courier New" w:hAnsi="Courier New" w:cs="Courier New"/>
-          <w:sz w:val="22"/>
-          <w:szCs w:val="22"/>
-        </w:rPr>
-        <w:t xml:space="preserve"> weten</w:t>
-      </w:r>
-      <w:r>
-        <w:rPr>
-          <w:rFonts w:ascii="Courier New" w:hAnsi="Courier New" w:cs="Courier New"/>
-          <w:sz w:val="22"/>
-          <w:szCs w:val="22"/>
-        </w:rPr>
-        <w:t>. D</w:t>
-      </w:r>
-      <w:r>
-        <w:rPr>
-          <w:rFonts w:ascii="Courier New" w:hAnsi="Courier New" w:cs="Courier New"/>
-          <w:sz w:val="22"/>
-          <w:szCs w:val="22"/>
-        </w:rPr>
-        <w:t xml:space="preserve">e meest wijze mannen zichzelf bezig houden met wat iemand moet weten zonder </w:t>
-      </w:r>
-      <w:r>
-        <w:rPr>
-          <w:rFonts w:ascii="Courier New" w:hAnsi="Courier New" w:cs="Courier New"/>
-          <w:sz w:val="22"/>
-          <w:szCs w:val="22"/>
-        </w:rPr>
-        <w:t xml:space="preserve">zich af te vragen </w:t>
+        <w:t>terecht wijst</w:t>
+      </w:r>
+      <w:r>
+        <w:rPr>
+          <w:rFonts w:ascii="Courier New" w:hAnsi="Courier New" w:cs="Courier New"/>
+          <w:sz w:val="22"/>
+          <w:szCs w:val="22"/>
+        </w:rPr>
+        <w:t xml:space="preserve"> op het belang van onderwijs als natuurlijk ontwikkeling. </w:t>
+      </w:r>
+      <w:r>
+        <w:rPr>
+          <w:rFonts w:ascii="Courier New" w:hAnsi="Courier New" w:cs="Courier New"/>
+          <w:sz w:val="22"/>
+          <w:szCs w:val="22"/>
+        </w:rPr>
+        <w:t>Eigenlijk wetem</w:t>
+      </w:r>
+      <w:r>
+        <w:rPr>
+          <w:rFonts w:ascii="Courier New" w:hAnsi="Courier New" w:cs="Courier New"/>
+          <w:sz w:val="22"/>
+          <w:szCs w:val="22"/>
+        </w:rPr>
+        <w:t xml:space="preserve"> we niets van kindere</w:t>
+      </w:r>
+      <w:r>
+        <w:rPr>
+          <w:rFonts w:ascii="Courier New" w:hAnsi="Courier New" w:cs="Courier New"/>
+          <w:sz w:val="22"/>
+          <w:szCs w:val="22"/>
+        </w:rPr>
+        <w:t xml:space="preserve">n. </w:t>
+      </w:r>
+      <w:r>
+        <w:rPr>
+          <w:rFonts w:ascii="Courier New" w:hAnsi="Courier New" w:cs="Courier New"/>
+          <w:sz w:val="22"/>
+          <w:szCs w:val="22"/>
+        </w:rPr>
+        <w:t xml:space="preserve">We weten wel wat </w:t>
+      </w:r>
+      <w:r>
+        <w:rPr>
+          <w:rFonts w:ascii="Courier New" w:hAnsi="Courier New" w:cs="Courier New"/>
+          <w:sz w:val="22"/>
+          <w:szCs w:val="22"/>
+        </w:rPr>
+        <w:t>iemand moet weten</w:t>
+      </w:r>
+      <w:r>
+        <w:rPr>
+          <w:rFonts w:ascii="Courier New" w:hAnsi="Courier New" w:cs="Courier New"/>
+          <w:sz w:val="22"/>
+          <w:szCs w:val="22"/>
+        </w:rPr>
+        <w:t>, maar niet</w:t>
+      </w:r>
+      <w:r>
+        <w:rPr>
+          <w:rFonts w:ascii="Courier New" w:hAnsi="Courier New" w:cs="Courier New"/>
+          <w:sz w:val="22"/>
+          <w:szCs w:val="22"/>
+        </w:rPr>
+        <w:t xml:space="preserve"> </w:t>
       </w:r>
       <w:r>
         <w:rPr>
@@ -1575,16 +1535,7 @@
           <w:sz w:val="22"/>
           <w:szCs w:val="22"/>
         </w:rPr>
-        <w:t xml:space="preserve"> 214). Dewey is het niet eens met Rousseau dat ontwikkelingg in eerste instantie lichamelijke ontwikkeling is en een doel op zich. Tegelijk zag hij dat de zintuigen op zich ook op een bepaalde manier is om impressies en ervaringen door te laten en zo kennis over de wereld op te bouwen. De uitdaging voor Dewey zit ‘m erin hoe het kennisveld in elkaar zit met z’n verschillende onderwerpen en hoe het onderwijs daar een ondergrond voor kan geven. </w:t>
-      </w:r>
-      <w:r>
-        <w:rPr>
-          <w:rFonts w:ascii="Courier New" w:hAnsi="Courier New" w:cs="Courier New"/>
-          <w:sz w:val="22"/>
-          <w:szCs w:val="22"/>
-        </w:rPr>
-        <w:lastRenderedPageBreak/>
-        <w:t xml:space="preserve">Het gaat niet om de informatie maar dat kennis voor handen is als die nodig is. </w:t>
+        <w:t xml:space="preserve"> 214). Dewey is het niet eens met Rousseau dat ontwikkelingg in eerste instantie lichamelijke ontwikkeling is en een doel op zich. Tegelijk zag hij dat de zintuigen op zich ook op een bepaalde manier is om impressies en ervaringen door te laten en zo kennis over de wereld op te bouwen. De uitdaging voor Dewey zit ‘m erin hoe het kennisveld in elkaar zit met z’n verschillende onderwerpen en hoe het onderwijs daar een ondergrond voor kan geven. Het gaat niet om de informatie maar dat kennis voor handen is als die nodig is. </w:t>
       </w:r>
     </w:p>
     <w:p>
@@ -1602,6 +1553,7 @@
           <w:sz w:val="22"/>
           <w:szCs w:val="22"/>
         </w:rPr>
+        <w:lastRenderedPageBreak/>
         <w:tab/>
         <w:t>Het belang van de natuurlijke groei is te zien op die Scholen van de Toekomst, zoals op de school van Mevr. Johnson in Fairhope (Alabama). Haar model wordt ook op andere plekken in het land uitgeprobeerd. De beste manier om kinderen voor te bereiden op volwassenheid is in het onderwijs hun eigen ervaringen betekenis krijgen. Niets moet die groei in de weg staan. Het traditionele onderwijs kijkt niet naar wat het kind nu nodig heeft. Dat onderwijs heeft de ruimte tot groei versmald, er is een melancholische stilte en nieuwsgierigheid heeft plaats gemaakt voor verveling. Kinderen leren met anderen om gaan en zij noemt haar onderwijsmethode ‘organisch’ omdat het de natuurlijk groei van het kind wil volgen. Op haar school hebben ze meer vrijheid te doen wat ze graag doen als ze andere kinderen maar niet in de weg zitten. In plaats van de nadruk te leggen op de ‘drie R’s’, gaat het haar om een vrij bewustzijn op mentaal en moreel gebied, dat ze zelf willen groeien en dat ze energie stoppen in hun werk en er energie van krijgen. In de lessen doen kinderen concrete ervaringen op, ze gaan naar buiten werken met de handen waar nodig, verhalen vertellen en drama sluiten aan bij wat ze uit boeken leren, rekenen doen ze met elkaar en in het begin ook oraal, er is aandacht voor motor-sensorische coördinatie. Hun school laat zien dat kinderen daar een natuurlijk leven kunnen leiden zoals ze dat ook buiten de school gewend zijn en dat ze er lichamelijk, mentaal en moreel kunnen groeien zonder druk, beloningen, examens, diploma’s, terwijl ze ook nog lezen, schrijven en rekenen leren, dat zij dan wel zelfstandig kunnen.</w:t>
       </w:r>
@@ -1630,7 +1582,7 @@
           <w:sz w:val="22"/>
           <w:szCs w:val="22"/>
         </w:rPr>
-        <w:t xml:space="preserve">In 1915 draait deze school acht jaar en zitter er zo’n 120 leerlingen op. Een leraar is verantwoordelijk voor zo’n 35 kinderen, die in kleinere groepjes samenwerken in een bepaald onderwerp. Het is een schoolgebouw met enkele ruimtes waar twee/drie klassen bij elkaar zitten. Ook op deze basisschool gaat het over de natuurljke ontwikkeling van het kind, maar is anders in organisatie en opzet. Het traditionele onderwijs was te veel bezig met het kinderen onderwijzen van feiten en de inhoud stond los van kinderen nodig </w:t>
+        <w:t xml:space="preserve">In 1915 draait deze school acht jaar en zitter er zo’n 120 leerlingen op. Een leraar is verantwoordelijk voor zo’n 35 kinderen, die in kleinere groepjes samenwerken in een bepaald onderwerp. Het is een schoolgebouw met enkele ruimtes waar twee/drie klassen bij elkaar zitten. Ook op deze basisschool gaat het over de natuurljke ontwikkeling van het kind, maar is anders in organisatie en opzet. Het traditionele onderwijs was te veel bezig met het kinderen onderwijzen van feiten en de inhoud stond los van kinderen nodig hebben. Het werken en spelen op school moet plezier geven en dat kan als ze leren hoe ze beter kunnen werken en spelen en dat met andere </w:t>
       </w:r>
       <w:r>
         <w:rPr>
@@ -1639,7 +1591,7 @@
           <w:szCs w:val="22"/>
         </w:rPr>
         <w:lastRenderedPageBreak/>
-        <w:t>hebben. Het werken en spelen op school moet plezier geven en dat kan als ze leren hoe ze beter kunnen werken en spelen en dat met andere kinderen kunnen. Het is goed te weten wat kinderen buiten de school plezier geeft en dat in het onderwijs te erkennen. Spelen, verhalen, observeren en handwerk en langs deze elementen heeft hij de school vormgegeven. Lezen, schrijven en rekenen doen kinderen als ze het nodig hebben voor hun werk. Als ze iets moeten bestuderen vertelt de leraar de kinderen er wat over, gaan ze naar het onderwerp toe en doen er in de klas verslag van. In de vierde klas verandert het schema omdat de interesse van kinderen verbreden en wordt het serieuser en wordt het onderwijs verdeeld over beroepen, verhalen en handwerk. Nu gaat het niet meer zozeer over de directe omgeving maar om die van de omgeving en de buurt. Daarna wordt het onderwijs voor de kinderen in de vijfde/zesde klas en de zevende/achtste gerichter als ze wat meer uit de boeken leren, wel meer om lezen, schrijven en rekenen gaat. Maar nog steeds kiezen kinderen voor hun eigen boeken en beschrijven ze hun eigen ervaringen en maken er illustraties van. Geschiedenis komt er op een gegeven momente bij, net als Frans en Duits en muziek en kunst wordt geconcentreerder. Of de kinderen het hier uiteindelijk beter doen dan in het gewone onderwijs is niet zo van waarde. Belangrijker is of dit onderwijs het kind beter gelukkiger als mens maak, wat hij van zijn capaciteiten laat zien en die kan gebruiken, materieel en sociaal. Het echte succes wordt als het de hele samenleving helpt door het hele individu te helpen.</w:t>
+        <w:t>kinderen kunnen. Het is goed te weten wat kinderen buiten de school plezier geeft en dat in het onderwijs te erkennen. Spelen, verhalen, observeren en handwerk en langs deze elementen heeft hij de school vormgegeven. Lezen, schrijven en rekenen doen kinderen als ze het nodig hebben voor hun werk. Als ze iets moeten bestuderen vertelt de leraar de kinderen er wat over, gaan ze naar het onderwerp toe en doen er in de klas verslag van. In de vierde klas verandert het schema omdat de interesse van kinderen verbreden en wordt het serieuser en wordt het onderwijs verdeeld over beroepen, verhalen en handwerk. Nu gaat het niet meer zozeer over de directe omgeving maar om die van de omgeving en de buurt. Daarna wordt het onderwijs voor de kinderen in de vijfde/zesde klas en de zevende/achtste gerichter als ze wat meer uit de boeken leren, wel meer om lezen, schrijven en rekenen gaat. Maar nog steeds kiezen kinderen voor hun eigen boeken en beschrijven ze hun eigen ervaringen en maken er illustraties van. Geschiedenis komt er op een gegeven momente bij, net als Frans en Duits en muziek en kunst wordt geconcentreerder. Of de kinderen het hier uiteindelijk beter doen dan in het gewone onderwijs is niet zo van waarde. Belangrijker is of dit onderwijs het kind beter gelukkiger als mens maak, wat hij van zijn capaciteiten laat zien en die kan gebruiken, materieel en sociaal. Het echte succes wordt als het de hele samenleving helpt door het hele individu te helpen.</w:t>
       </w:r>
     </w:p>
     <w:p>
@@ -1658,7 +1610,7 @@
           <w:szCs w:val="22"/>
         </w:rPr>
         <w:tab/>
-        <w:t xml:space="preserve">Rousseau is theoretisch interessant, praktisch totaal niet. Dat zijn Pestalozzi en Froebel, beiden door Rousseau beïnvloed, wel. Zij lieten wel zien wat natuurlijke groei voor kinderen en leerkrachten in de klas betekent. Pestallozi werkte dat voor het basisonderwijs uit en Froebel voor de kleuterschool. Zij laten zien dat onderwijs nodig is voor intellectuele en morele groei. Pestallozi zocht naar patronen in de ontwikkeling van kinderen en formuleerde mechanische methodes waarin de ‘order van de natuur’ lagen opgeslagen. Cijfers, muziek en tekenen begonnen elk met eenvoudige elemementen die de zintuigen aanspraken en zo verder naar complexe vormen in een bepaalde volgorde. Dit was zijn pedagogiek of de psychologie (mechanisering) van het onderwijs, waar alles in elementen werd opgedeeld, mechanisch en abstract, dat nog wel </w:t>
+        <w:t xml:space="preserve">Rousseau is theoretisch interessant, praktisch totaal niet. Dat zijn Pestalozzi en Froebel, beiden door Rousseau beïnvloed, wel. Zij lieten wel zien wat natuurlijke groei voor kinderen en leerkrachten in de klas betekent. Pestallozi werkte dat voor het basisonderwijs uit en Froebel voor de kleuterschool. Zij laten zien dat onderwijs nodig is voor intellectuele en morele groei. Pestallozi zocht naar patronen in de ontwikkeling van kinderen en formuleerde mechanische methodes waarin de ‘order van de natuur’ lagen opgeslagen. Cijfers, muziek en tekenen begonnen elk met eenvoudige elemementen die de zintuigen aanspraken en zo verder naar complexe vormen in een bepaalde volgorde. Dit was zijn pedagogiek of de psychologie (mechanisering) van het onderwijs, waar alles in elementen werd opgedeeld, mechanisch en abstract, dat nog wel afstond van de wereld van kinderen. Op verschillende scholen is dit idee uitgewerkt. Op Montessori-scholen waar er controle is over de </w:t>
       </w:r>
       <w:r>
         <w:rPr>
@@ -1667,7 +1619,7 @@
           <w:szCs w:val="22"/>
         </w:rPr>
         <w:lastRenderedPageBreak/>
-        <w:t>afstond van de wereld van kinderen. Op verschillende scholen is dit idee uitgewerkt. Op Montessori-scholen waar er controle is over de ontwikkeling via materialen en in Fairhope experiment waar de inhoud meer volgt wat kinderen nodig hebben. In de praktische methode en de vakken worden de ervaringen van kinderen en die van de samenleving op elkaar afgestemd. Dat kan academisch worden wanneer er geen rekening wordt gehouden met de wereld van kinderen. `Leren door doen` is iets dat in het onderwijs van Public School 45 in Indianapolis een plek heeft gekregen, maar ook in de Francis Parker School in Chicago of de Cottage School in Riverside. Hier volgen ze wel het curriculum van de staat, maar leerkrachten willen dril-methodes voorkomen en onderwijs moet niet om het examen gaan. Hier werken ze met projecten, krijgen leerlingen meer verantwoordelijkheden en is de rol van de docent soms meer kijken of het goed gaat. Vakken als Engels en natuur worden praktischer gemaakt en wetenschappelijke elementen worden toegevoegd. Dat is ook te zien op de Spel School van Mevr. Pratt in New York waar jonge kinderen dingen over de natuur leren, niet uit boeken maar op de speelplaats en langs de rivier in de buurt. Zo worden kinderen nieuwsgierig en leren ze observeren. Net zoals op de Basisschool in Columbia (Missouri) waar ook het onderwijsmateriaal afgestemd is op hun eigen omgeving en kinderen zo ook controle krijgen over hun omgeving.</w:t>
+        <w:t>ontwikkeling via materialen en in Fairhope experiment waar de inhoud meer volgt wat kinderen nodig hebben. In de praktische methode en de vakken worden de ervaringen van kinderen en die van de samenleving op elkaar afgestemd. Dat kan academisch worden wanneer er geen rekening wordt gehouden met de wereld van kinderen. `Leren door doen` is iets dat in het onderwijs van Public School 45 in Indianapolis een plek heeft gekregen, maar ook in de Francis Parker School in Chicago of de Cottage School in Riverside. Hier volgen ze wel het curriculum van de staat, maar leerkrachten willen dril-methodes voorkomen en onderwijs moet niet om het examen gaan. Hier werken ze met projecten, krijgen leerlingen meer verantwoordelijkheden en is de rol van de docent soms meer kijken of het goed gaat. Vakken als Engels en natuur worden praktischer gemaakt en wetenschappelijke elementen worden toegevoegd. Dat is ook te zien op de Spel School van Mevr. Pratt in New York waar jonge kinderen dingen over de natuur leren, niet uit boeken maar op de speelplaats en langs de rivier in de buurt. Zo worden kinderen nieuwsgierig en leren ze observeren. Net zoals op de Basisschool in Columbia (Missouri) waar ook het onderwijsmateriaal afgestemd is op hun eigen omgeving en kinderen zo ook controle krijgen over hun omgeving.</w:t>
       </w:r>
     </w:p>
     <w:p>
@@ -1686,7 +1638,7 @@
           <w:szCs w:val="22"/>
         </w:rPr>
         <w:tab/>
-        <w:t xml:space="preserve">Spel is van alle tijd en een belangrijk deel in het onderwijs aan kinderen, zeker op jonge leeftijd. In de onderwijstheorie heeft het nauwelijks een plek. Froebel, ook sterk door Rousseau beïnvoed, is daarop een uitzondering. Ook al heeft hij het over de natuurlijke ontwikkeling en het kinderleven, net als Peztallozi heeft hij het tegelijkertijd over het absolute en universele principe van de ontwikkeling en spelen er meta-fysische gedachten mee waar Dewey weinig mee opheeft. Bij hem gaat het over bepaalde eigenschappen van objecten en hoe die zich ontvouwen in de geest van kinderen. Leerkrachten moeten dat principe leren en als ze dat doen gaat het vanzelf goed met die ontwikkeling. Zij beste bijdragen in het onderwijs zitten in het spel, drama, liedjes en verhalen vertellen. Dat spel komt Dewey tegen in de vernieuwingsscholen in Amerika, zeker op de kleuterscholen. Zoals op de kleuterschool van de Teacher </w:t>
+        <w:t xml:space="preserve">Spel is van alle tijd en een belangrijk deel in het onderwijs aan kinderen, zeker op jonge leeftijd. In de onderwijstheorie heeft het nauwelijks een plek. Froebel, ook sterk door Rousseau beïnvoed, is daarop een uitzondering. Ook al heeft hij het over de natuurlijke ontwikkeling en het kinderleven, net als Peztallozi heeft hij het tegelijkertijd over het absolute en universele principe van de ontwikkeling en spelen er meta-fysische gedachten mee waar Dewey weinig mee opheeft. Bij hem gaat het over bepaalde eigenschappen van objecten en hoe die zich ontvouwen in de geest van kinderen. Leerkrachten moeten dat principe leren en als ze dat doen gaat het vanzelf goed met die ontwikkeling. Zij beste bijdragen in het onderwijs zitten in het spel, drama, liedjes en verhalen vertellen. Dat spel komt Dewey tegen in de vernieuwingsscholen in Amerika, zeker op de kleuterscholen. Zoals op de kleuterschool van de Teacher College van de Columbia Universiteit in New York waar het onderwijs is opgebouwd rondom poppen en op de School van de Kindertijd in </w:t>
       </w:r>
       <w:r>
         <w:rPr>
@@ -1695,7 +1647,7 @@
           <w:szCs w:val="22"/>
         </w:rPr>
         <w:lastRenderedPageBreak/>
-        <w:t>College van de Columbia Universiteit in New York waar het onderwijs is opgebouwd rondom poppen en op de School van de Kindertijd in Pittsburgh (ook onderdeel van de universiteit) waar het onderwijs gecentreerd is rond de natuurlijke interesse van het kind. Wanneer kinderen naar het basisschool gaan komt het spel terug bij drama. In de lagere klassen wordt drama gekoppeld aan leesonderwijs, in hogere klassen aan literatuur en geschiedenis. Op de Francis Parker School in Chicago wordt dat (drama met geschiedenis) wordt gedaan. Met dat uitbeelden en aan anderen laten zien, wordt het onderwijs ook interessanter voor kinderen, zoals de Howland School in Chicago een spelfestival organiseert. Dat is interessanter dan lange speeches of gedichten voordragen.</w:t>
+        <w:t>Pittsburgh (ook onderdeel van de universiteit) waar het onderwijs gecentreerd is rond de natuurlijke interesse van het kind. Wanneer kinderen naar het basisschool gaan komt het spel terug bij drama. In de lagere klassen wordt drama gekoppeld aan leesonderwijs, in hogere klassen aan literatuur en geschiedenis. Op de Francis Parker School in Chicago wordt dat (drama met geschiedenis) wordt gedaan. Met dat uitbeelden en aan anderen laten zien, wordt het onderwijs ook interessanter voor kinderen, zoals de Howland School in Chicago een spelfestival organiseert. Dat is interessanter dan lange speeches of gedichten voordragen.</w:t>
       </w:r>
     </w:p>
     <w:p>
@@ -1714,7 +1666,7 @@
           <w:szCs w:val="22"/>
         </w:rPr>
         <w:tab/>
-        <w:t xml:space="preserve">Leerkrachten en ouders denken bij school aan discipline, aan stille klasse met leerlingen aan tafeltjes in rijen waar alleen gesproken wordt als het mag. Is dat niet het geval, dan moet het wel een slechte school zijn. Kinderen moeten gehoorzamen en respect hebben voor de leerkracht en leren op de school veronderstelt een dociele, passieve geest. De onderwijsvernieuwers hebben gelijk als ze stellen dat er een consistent plan nodig is om kinderen te laten groeien. Kinderen zijn geen standbeelden, ze hebben vrijheid nodig om te bewegen. Maar als elk kind de mogelijkheid heeft om zich te uiten, hebben leerkrachten materiaal nodig om hun onderwijs op te baseren. Ook sociaal moeten ze zich kunnen bewegen, maar dan moeten ze hun impulsen onder controle krijgen om met dingen en anderen om te gaan. Kinderen moeten nog volwassen worden en dit ook leren. De fysieke energie en mentale leergierigheid kunnen in positieve krachten worden omgezet. Deze vrijheid (‘vrijheid is activiteit’) is de basis van het Montessori onderwijs waar gezocht wordt naar actieve discipline. Het kind leert hier zich aan te passen aan zijn omgeving om zo onafhankelijk en gelukkig te worden. Dat leren ze in die schoolruimte door rustig te werken zo lang als zij nodig vinden, hun plek te zoeken, dingen op te ruimen. Het didactisch materiaal, gericht op de zintuigen en waarmee kinderen dingen kunnen onderscheien en vergelijken, is daarvoor ontwikkeld. De leerkracht weet hoe met deze vrijheid om te gaan. Fysiek zijn de leerlingen van de Montessori-scholen vrijer, maar in de intellectuele ontwikkeling zijn ze minder vrij dan de leerlingen van de andere scholen in dit </w:t>
+        <w:t xml:space="preserve">Leerkrachten en ouders denken bij school aan discipline, aan stille klasse met leerlingen aan tafeltjes in rijen waar alleen gesproken wordt als het mag. Is dat niet het geval, dan moet het wel een slechte school zijn. Kinderen moeten gehoorzamen en respect hebben voor de leerkracht en leren op de school veronderstelt een dociele, passieve geest. De onderwijsvernieuwers hebben gelijk als ze stellen dat er een consistent plan nodig is om kinderen te laten groeien. Kinderen zijn geen standbeelden, ze hebben vrijheid nodig om te bewegen. Maar als elk kind de mogelijkheid heeft om zich te uiten, hebben leerkrachten materiaal nodig om hun onderwijs op te baseren. Ook sociaal moeten ze zich kunnen bewegen, maar dan moeten ze hun impulsen onder controle krijgen om met dingen en anderen om te gaan. Kinderen moeten nog volwassen worden en dit ook leren. De fysieke energie en mentale leergierigheid kunnen in positieve krachten worden omgezet. Deze vrijheid (‘vrijheid is activiteit’) is de basis van het Montessori onderwijs waar gezocht wordt naar actieve discipline. Het kind leert hier zich aan te passen aan zijn omgeving om zo onafhankelijk en gelukkig te worden. Dat leren ze in die schoolruimte door rustig te werken zo lang als zij nodig vinden, hun plek te zoeken, dingen op te ruimen. Het didactisch materiaal, gericht op de zintuigen en waarmee kinderen dingen kunnen onderscheien en vergelijken, is daarvoor ontwikkeld. De leerkracht weet hoe met deze vrijheid om te gaan. Fysiek zijn de leerlingen van de Montessori-scholen vrijer, maar in de intellectuele ontwikkeling zijn ze minder vrij dan de leerlingen van de andere scholen in dit boek. Maar dat komt ook omdat Montessori ideeën over de menselijke intelligentie heeft die je ook bij de oudere psychologen tegenkomt. </w:t>
       </w:r>
       <w:r>
         <w:rPr>
@@ -1723,7 +1675,7 @@
           <w:szCs w:val="22"/>
         </w:rPr>
         <w:lastRenderedPageBreak/>
-        <w:t xml:space="preserve">boek. Maar dat komt ook omdat Montessori ideeën over de menselijke intelligentie heeft die je ook bij de oudere psychologen tegenkomt. Het kind is met bepaalde vermogens geboren die kunnen worden getraind en ontwikeld voor algemene doelen. De nieuwe inzichten laten zien dat vaardigheden zich niet ontwikkelen als je niet de juiste gereedschappen daarvoor inzet en bepaalde handelingen ontwikellen zich alleen onder bepaalde sociale en fysieke omstandigheden. Dat idee van vrijheid en individualiteit waar Montessori zo de nadruk op legt, wordt onderschreven. </w:t>
+        <w:t xml:space="preserve">Het kind is met bepaalde vermogens geboren die kunnen worden getraind en ontwikeld voor algemene doelen. De nieuwe inzichten laten zien dat vaardigheden zich niet ontwikkelen als je niet de juiste gereedschappen daarvoor inzet en bepaalde handelingen ontwikellen zich alleen onder bepaalde sociale en fysieke omstandigheden. Dat idee van vrijheid en individualiteit waar Montessori zo de nadruk op legt, wordt onderschreven. </w:t>
       </w:r>
     </w:p>
     <w:p>
@@ -2226,7 +2178,55 @@
           <w:sz w:val="22"/>
           <w:szCs w:val="22"/>
         </w:rPr>
-        <w:t xml:space="preserve">ht, de </w:t>
+        <w:t xml:space="preserve">ht, de buurt </w:t>
+      </w:r>
+      <w:r>
+        <w:rPr>
+          <w:rFonts w:ascii="Courier New" w:hAnsi="Courier New" w:cs="Courier New"/>
+          <w:sz w:val="22"/>
+          <w:szCs w:val="22"/>
+        </w:rPr>
+        <w:t>en de stad</w:t>
+      </w:r>
+      <w:r>
+        <w:rPr>
+          <w:rFonts w:ascii="Courier New" w:hAnsi="Courier New" w:cs="Courier New"/>
+          <w:sz w:val="22"/>
+          <w:szCs w:val="22"/>
+        </w:rPr>
+        <w:t xml:space="preserve">. </w:t>
+      </w:r>
+      <w:r>
+        <w:rPr>
+          <w:rFonts w:ascii="Courier New" w:hAnsi="Courier New" w:cs="Courier New"/>
+          <w:sz w:val="22"/>
+          <w:szCs w:val="22"/>
+        </w:rPr>
+        <w:t xml:space="preserve">Als duidelijk is wat sociaal wordt gevraagd, is ook duidelijk wat er pedagogisch nodig is. </w:t>
+      </w:r>
+      <w:r>
+        <w:rPr>
+          <w:rFonts w:ascii="Courier New" w:hAnsi="Courier New" w:cs="Courier New"/>
+          <w:sz w:val="22"/>
+          <w:szCs w:val="22"/>
+        </w:rPr>
+        <w:t xml:space="preserve">Scholen </w:t>
+      </w:r>
+      <w:r>
+        <w:rPr>
+          <w:rFonts w:ascii="Courier New" w:hAnsi="Courier New" w:cs="Courier New"/>
+          <w:sz w:val="22"/>
+          <w:szCs w:val="22"/>
+        </w:rPr>
+        <w:t xml:space="preserve">zijn hier </w:t>
+      </w:r>
+      <w:r>
+        <w:rPr>
+          <w:rFonts w:ascii="Courier New" w:hAnsi="Courier New" w:cs="Courier New"/>
+          <w:sz w:val="22"/>
+          <w:szCs w:val="22"/>
+        </w:rPr>
+        <w:t xml:space="preserve">langer </w:t>
       </w:r>
       <w:r>
         <w:rPr>
@@ -2235,55 +2235,7 @@
           <w:szCs w:val="22"/>
         </w:rPr>
         <w:lastRenderedPageBreak/>
-        <w:t xml:space="preserve">buurt </w:t>
-      </w:r>
-      <w:r>
-        <w:rPr>
-          <w:rFonts w:ascii="Courier New" w:hAnsi="Courier New" w:cs="Courier New"/>
-          <w:sz w:val="22"/>
-          <w:szCs w:val="22"/>
-        </w:rPr>
-        <w:t>en de stad</w:t>
-      </w:r>
-      <w:r>
-        <w:rPr>
-          <w:rFonts w:ascii="Courier New" w:hAnsi="Courier New" w:cs="Courier New"/>
-          <w:sz w:val="22"/>
-          <w:szCs w:val="22"/>
-        </w:rPr>
-        <w:t xml:space="preserve">. </w:t>
-      </w:r>
-      <w:r>
-        <w:rPr>
-          <w:rFonts w:ascii="Courier New" w:hAnsi="Courier New" w:cs="Courier New"/>
-          <w:sz w:val="22"/>
-          <w:szCs w:val="22"/>
-        </w:rPr>
-        <w:t xml:space="preserve">Als duidelijk is wat sociaal wordt gevraagd, is ook duidelijk wat er pedagogisch nodig is. </w:t>
-      </w:r>
-      <w:r>
-        <w:rPr>
-          <w:rFonts w:ascii="Courier New" w:hAnsi="Courier New" w:cs="Courier New"/>
-          <w:sz w:val="22"/>
-          <w:szCs w:val="22"/>
-        </w:rPr>
-        <w:t xml:space="preserve">Scholen </w:t>
-      </w:r>
-      <w:r>
-        <w:rPr>
-          <w:rFonts w:ascii="Courier New" w:hAnsi="Courier New" w:cs="Courier New"/>
-          <w:sz w:val="22"/>
-          <w:szCs w:val="22"/>
-        </w:rPr>
-        <w:t xml:space="preserve">zijn hier </w:t>
-      </w:r>
-      <w:r>
-        <w:rPr>
-          <w:rFonts w:ascii="Courier New" w:hAnsi="Courier New" w:cs="Courier New"/>
-          <w:sz w:val="22"/>
-          <w:szCs w:val="22"/>
-        </w:rPr>
-        <w:t xml:space="preserve">langer open zodat kinderen er kunnen spelen en ouders de gebouwen </w:t>
+        <w:t xml:space="preserve">open zodat kinderen er kunnen spelen en ouders de gebouwen </w:t>
       </w:r>
       <w:r>
         <w:rPr>
@@ -2384,43 +2336,113 @@
           <w:sz w:val="22"/>
           <w:szCs w:val="22"/>
         </w:rPr>
-        <w:t>Industrie en onderwijskundige aanpassing</w:t>
-      </w:r>
-    </w:p>
-    <w:p>
-      <w:pPr>
-        <w:spacing w:line="360" w:lineRule="auto"/>
-        <w:rPr>
-          <w:rFonts w:ascii="Courier New" w:hAnsi="Courier New" w:cs="Courier New"/>
-          <w:sz w:val="22"/>
-          <w:szCs w:val="22"/>
-        </w:rPr>
-      </w:pPr>
-      <w:r>
-        <w:rPr>
-          <w:rFonts w:ascii="Courier New" w:hAnsi="Courier New" w:cs="Courier New"/>
-          <w:sz w:val="22"/>
-          <w:szCs w:val="22"/>
-        </w:rPr>
-        <w:t>Onderwijs door industrie</w:t>
-      </w:r>
-    </w:p>
-    <w:p>
-      <w:pPr>
-        <w:spacing w:line="360" w:lineRule="auto"/>
-        <w:rPr>
-          <w:rFonts w:ascii="Courier New" w:hAnsi="Courier New" w:cs="Courier New"/>
-          <w:sz w:val="22"/>
-          <w:szCs w:val="22"/>
-        </w:rPr>
-      </w:pPr>
-      <w:r>
-        <w:rPr>
-          <w:rFonts w:ascii="Courier New" w:hAnsi="Courier New" w:cs="Courier New"/>
-          <w:sz w:val="22"/>
-          <w:szCs w:val="22"/>
-        </w:rPr>
-        <w:t>Democratie en onderwijs</w:t>
+        <w:tab/>
+        <w:t>Politieke, instellektuele en morele veranderingen laten sporen achter in het instituut school. Zo is in de kennis die overgedragen wordt nog veel te herkennen van de aristocratische orde en klassensysteem. Belangrijk waren de mentale vakken en beroepen</w:t>
+      </w:r>
+      <w:r>
+        <w:rPr>
+          <w:rFonts w:ascii="Courier New" w:hAnsi="Courier New" w:cs="Courier New"/>
+          <w:sz w:val="22"/>
+          <w:szCs w:val="22"/>
+        </w:rPr>
+        <w:t xml:space="preserve"> en op school ging het over theologie, filosofie, wiskunde, logica ed. F</w:t>
+      </w:r>
+      <w:r>
+        <w:rPr>
+          <w:rFonts w:ascii="Courier New" w:hAnsi="Courier New" w:cs="Courier New"/>
+          <w:sz w:val="22"/>
+          <w:szCs w:val="22"/>
+        </w:rPr>
+        <w:t xml:space="preserve">ysieke beroepen hadden </w:t>
+      </w:r>
+      <w:r>
+        <w:rPr>
+          <w:rFonts w:ascii="Courier New" w:hAnsi="Courier New" w:cs="Courier New"/>
+          <w:sz w:val="22"/>
+          <w:szCs w:val="22"/>
+        </w:rPr>
+        <w:t xml:space="preserve">geen status en </w:t>
+      </w:r>
+      <w:r>
+        <w:rPr>
+          <w:rFonts w:ascii="Courier New" w:hAnsi="Courier New" w:cs="Courier New"/>
+          <w:sz w:val="22"/>
+          <w:szCs w:val="22"/>
+        </w:rPr>
+        <w:t xml:space="preserve">in het onderwijs </w:t>
+      </w:r>
+      <w:r>
+        <w:rPr>
+          <w:rFonts w:ascii="Courier New" w:hAnsi="Courier New" w:cs="Courier New"/>
+          <w:sz w:val="22"/>
+          <w:szCs w:val="22"/>
+        </w:rPr>
+        <w:t xml:space="preserve">was er </w:t>
+      </w:r>
+      <w:r>
+        <w:rPr>
+          <w:rFonts w:ascii="Courier New" w:hAnsi="Courier New" w:cs="Courier New"/>
+          <w:sz w:val="22"/>
+          <w:szCs w:val="22"/>
+        </w:rPr>
+        <w:t>geen</w:t>
+      </w:r>
+      <w:r>
+        <w:rPr>
+          <w:rFonts w:ascii="Courier New" w:hAnsi="Courier New" w:cs="Courier New"/>
+          <w:sz w:val="22"/>
+          <w:szCs w:val="22"/>
+        </w:rPr>
+        <w:t xml:space="preserve"> plaats voor schilderen, beeldhouwen, en andere technische en handvaardige training. Onderwijs was een privilege voor de hogere klasse. In de 18e ontstaat het democratisch idee van universeel onderwijs. Wanneer het onderwijs als maatschappelijke concessie wordt opgebouwd moet het onderwijs voor de lagere klasse wel nuttig zijn. Schrijven, lezen en rekenen (de drie R’s in het Engels) </w:t>
+      </w:r>
+      <w:r>
+        <w:rPr>
+          <w:rFonts w:ascii="Courier New" w:hAnsi="Courier New" w:cs="Courier New"/>
+          <w:sz w:val="22"/>
+          <w:szCs w:val="22"/>
+        </w:rPr>
+        <w:t xml:space="preserve">met </w:t>
+      </w:r>
+      <w:r>
+        <w:rPr>
+          <w:rFonts w:ascii="Courier New" w:hAnsi="Courier New" w:cs="Courier New"/>
+          <w:sz w:val="22"/>
+          <w:szCs w:val="22"/>
+        </w:rPr>
+        <w:lastRenderedPageBreak/>
+        <w:t xml:space="preserve">geschiedenis en aardsrijkskunde als franje </w:t>
+      </w:r>
+      <w:r>
+        <w:rPr>
+          <w:rFonts w:ascii="Courier New" w:hAnsi="Courier New" w:cs="Courier New"/>
+          <w:sz w:val="22"/>
+          <w:szCs w:val="22"/>
+        </w:rPr>
+        <w:t xml:space="preserve">hadden economisch nut. </w:t>
+      </w:r>
+      <w:r>
+        <w:rPr>
+          <w:rFonts w:ascii="Courier New" w:hAnsi="Courier New" w:cs="Courier New"/>
+          <w:sz w:val="22"/>
+          <w:szCs w:val="22"/>
+        </w:rPr>
+        <w:t xml:space="preserve">Er was bevolkingstoename, verstedelijking en industrialisatie en het karakter van de samenleving veranderde, zeker in de industrie. De productievoorwaarden, uitwisseling van producten en toename van informatie werd er meer gevraagd van de groep die enkel basisonderwijs genoot. </w:t>
+      </w:r>
+      <w:r>
+        <w:rPr>
+          <w:rFonts w:ascii="Courier New" w:hAnsi="Courier New" w:cs="Courier New"/>
+          <w:sz w:val="22"/>
+          <w:szCs w:val="22"/>
+        </w:rPr>
+        <w:t xml:space="preserve">De opdeling van onderwijs in een op boeken gericht onderwijs voor de hogere klasse en een beperkt onderwijs voor de lagere klasse was door de sociale veranderingen achterhaald. De opkomende industrie doet er veel aan met beroepsopleidingen, maar het gaat Dewey om </w:t>
+      </w:r>
+      <w:r>
+        <w:rPr>
+          <w:rFonts w:ascii="Courier New" w:hAnsi="Courier New" w:cs="Courier New"/>
+          <w:sz w:val="22"/>
+          <w:szCs w:val="22"/>
+        </w:rPr>
+        <w:t>het welzijn van jonge mensen in de gemeenschap en het publieke onderwijs, waar het niet om trainen van een handeling gaat maar om motivatie en betekenis aan het werk.</w:t>
       </w:r>
     </w:p>
     <w:p>
@@ -2442,23 +2464,6 @@
           <w:szCs w:val="22"/>
         </w:rPr>
       </w:pPr>
-      <w:r>
-        <w:rPr>
-          <w:rFonts w:ascii="Courier New" w:hAnsi="Courier New" w:cs="Courier New"/>
-          <w:sz w:val="22"/>
-          <w:szCs w:val="22"/>
-        </w:rPr>
-        <w:t xml:space="preserve">Dit boek gaat over veranderingen in het onderwijs en hoe Schoen van de Toekomst op hun individuele en sociale leven. Deze scholen bereiden kinderen voor op wat nodig is om deel te nemen aan een democratische samenleving. De scholen verschillen, ook omdat hun omgevingen verschillen. Ze werken vanuit de gedachten van Rousseau, bv. dat de gezondheid van alle kinderen belangrijk is. Fysieke, </w:t>
-      </w:r>
-      <w:r>
-        <w:rPr>
-          <w:rFonts w:ascii="Courier New" w:hAnsi="Courier New" w:cs="Courier New"/>
-          <w:sz w:val="22"/>
-          <w:szCs w:val="22"/>
-        </w:rPr>
-        <w:lastRenderedPageBreak/>
-        <w:t>intellectuele en morele ontwikkelin vraagt wat van fysieke activiteiten, de instincten, het denken en het oordelen en het materiaal ze daarvoor in het onderwijs gebruiken. Leren door doen, eerst simpel en steeds complexer en geavanceerder. Op al die scholen is vrijheid van belang voor hun ontwikkeling. Succes bereik je niet door beloningen en hogere cijfers, eerder door te weten hoe je je spieren hebt te gebruiken, jouw zintuigen en het redeneerproces te begrijpen. Vernieuwers hebben aandacht voor de interesse van kinderen en hoe ze interesse kunnen krijgen in dat wat ze nodig hebben en voor verantwoordelijkeheid voor het eigen handelen.</w:t>
-      </w:r>
     </w:p>
     <w:p>
       <w:pPr>
@@ -2475,32 +2480,7 @@
           <w:sz w:val="22"/>
           <w:szCs w:val="22"/>
         </w:rPr>
-        <w:tab/>
-        <w:t>Amerika is gebaseerd op het idee van vrijheid, maar kinderen wordt die vrijheid niet gegund. Tenonrechte. Het is nodig dat kinderen deze vrijheid ervaren en ze moeten door krijgen wat het voor hun lichaam betekent, hun eigen initiatief en onafhankelijkheid voordat met misstanden en mislukkingen de democratie verdwijnt. Daarom is de relatie tussen democratie en onderwijs ook zo van belang. Slechts een minderheid was in onderwijs geïnteresseerd. Een kleine groep kon er gebruik van maken en de belangstelling lag bij een enkele leerkrachj of onderzoeker. Met de groei van democratische ideeën neemt ook de belangstelling voor onderwijs toe. Die samenleving vraagt steeds meer van het onderwijs. Niet meer feiten leren is dan de oplossing. Het is goed als het onderwijs met nieuwe wetenschppelijk inzivhten wordt verbeterd maar ook als het onderwijs aansluit bij wat kinderen nodig hebben om succesvolle en waardige burgers te worden. Dan is het goed kinderen niet op 14-jarige leeftijd het onderwijs verlaten maar pas als ze 16- of 18-jaar zijn. Daarvoor is ook nodig dat het onderwijs interessanter wordt voor hen zelf. Fataal voor een democratie is dat er zo’n groot onderscheid in klassen is. Het publieke onderwijssysteem mag geen onderscheid maken tussen onderwijs aan kinderen van ouders die meer vrije tijd hebben en ouders die moeten worken. Dat onderscheid maakt het democratie moeilijk. En ook dat er boeken-onderwijs is voor de ene groep en praktisch onderwijs voor de anderen. “</w:t>
-      </w:r>
-      <w:r>
-        <w:rPr>
-          <w:rFonts w:ascii="Courier New" w:hAnsi="Courier New" w:cs="Courier New"/>
-          <w:sz w:val="22"/>
-          <w:szCs w:val="22"/>
-        </w:rPr>
-        <w:t>De democratie die gelijkheid van kansen verkondigt</w:t>
-      </w:r>
-      <w:r>
-        <w:rPr>
-          <w:rFonts w:ascii="Courier New" w:hAnsi="Courier New" w:cs="Courier New"/>
-          <w:sz w:val="22"/>
-          <w:szCs w:val="22"/>
-        </w:rPr>
-        <w:t xml:space="preserve"> </w:t>
-      </w:r>
-      <w:r>
-        <w:rPr>
-          <w:rFonts w:ascii="Courier New" w:hAnsi="Courier New" w:cs="Courier New"/>
-          <w:sz w:val="22"/>
-          <w:szCs w:val="22"/>
-        </w:rPr>
-        <w:t>als ideaal vereist een opvoeding waarin leren en °sociale toepassing, ideeën en praktijk, werk en erkenning van</w:t>
+        <w:t>Dit boek gaat over veranderingen in het onderwijs en hoe Schoen van de Toekomst op hun individuele en sociale leven. Deze scholen bereiden kinderen voor op wat nodig is om deel te nemen aan een democratische samenleving. De scholen verschillen, ook omdat hun omgevingen verschillen. Ze werken vanuit de gedachten van Rousseau, bv. dat de gezondheid van alle kinderen belangrijk is. Fysieke, intellectuele en morele ontwikkelin vraagt wat van fysieke activiteiten, de instincten, het denken en het oordelen en het materiaal ze daarvoor in het onderwijs gebruiken. Leren door doen, eerst simpel en steeds complexer en geavanceerder. Op al die scholen is vrijheid van belang voor hun ontwikkeling. Succes bereik je niet door beloningen en hogere cijfers, eerder door te weten hoe je je spieren hebt te gebruiken, jouw zintuigen en het redeneerproces te begrijpen. Vernieuwers hebben aandacht voor de interesse van kinderen en hoe ze interesse kunnen krijgen in dat wat ze nodig hebben en voor verantwoordelijkeheid voor het eigen handelen.</w:t>
       </w:r>
     </w:p>
     <w:p>
@@ -2518,7 +2498,41 @@
           <w:sz w:val="22"/>
           <w:szCs w:val="22"/>
         </w:rPr>
-        <w:t>de betekenis van wat gedaan wordt, vanaf het begin verenigd zijn</w:t>
+        <w:tab/>
+        <w:t xml:space="preserve">Amerika is gebaseerd op het idee van vrijheid, maar kinderen wordt die vrijheid niet gegund. Tenonrechte. Het is nodig dat kinderen deze vrijheid ervaren en ze moeten door krijgen wat het voor hun lichaam betekent, hun eigen initiatief en onafhankelijkheid voordat met misstanden en mislukkingen de democratie verdwijnt. Daarom is de relatie tussen democratie en onderwijs ook zo van belang. Slechts een minderheid was in onderwijs geïnteresseerd. Een </w:t>
+      </w:r>
+      <w:r>
+        <w:rPr>
+          <w:rFonts w:ascii="Courier New" w:hAnsi="Courier New" w:cs="Courier New"/>
+          <w:sz w:val="22"/>
+          <w:szCs w:val="22"/>
+        </w:rPr>
+        <w:lastRenderedPageBreak/>
+        <w:t>kleine groep kon er gebruik van maken en de belangstelling lag bij een enkele leerkrachj of onderzoeker. Met de groei van democratische ideeën neemt ook de belangstelling voor onderwijs toe. Die samenleving vraagt steeds meer van het onderwijs. Niet meer feiten leren is dan de oplossing. Het is goed als het onderwijs met nieuwe wetenschppelijk inzivhten wordt verbeterd maar ook als het onderwijs aansluit bij wat kinderen nodig hebben om succesvolle en waardige burgers te worden. Dan is het goed kinderen niet op 14-jarige leeftijd het onderwijs verlaten maar pas als ze 16- of 18-jaar zijn. Daarvoor is ook nodig dat het onderwijs interessanter wordt voor hen zelf. Fataal voor een democratie is dat er zo’n groot onderscheid in klassen is. Het publieke onderwijssysteem mag geen onderscheid maken tussen onderwijs aan kinderen van ouders die meer vrije tijd hebben en ouders die moeten worken. Dat onderscheid maakt het democratie moeilijk. En ook dat er boeken-onderwijs is voor de ene groep en praktisch onderwijs voor de anderen. “</w:t>
+      </w:r>
+      <w:r>
+        <w:rPr>
+          <w:rFonts w:ascii="Courier New" w:hAnsi="Courier New" w:cs="Courier New"/>
+          <w:sz w:val="22"/>
+          <w:szCs w:val="22"/>
+        </w:rPr>
+        <w:t>De democratie die gelijkheid van kansen verkondigt</w:t>
+      </w:r>
+      <w:r>
+        <w:rPr>
+          <w:rFonts w:ascii="Courier New" w:hAnsi="Courier New" w:cs="Courier New"/>
+          <w:sz w:val="22"/>
+          <w:szCs w:val="22"/>
+        </w:rPr>
+        <w:t xml:space="preserve"> </w:t>
+      </w:r>
+      <w:r>
+        <w:rPr>
+          <w:rFonts w:ascii="Courier New" w:hAnsi="Courier New" w:cs="Courier New"/>
+          <w:sz w:val="22"/>
+          <w:szCs w:val="22"/>
+        </w:rPr>
+        <w:t>als ideaal vereist een opvoeding waarin leren en °sociale toepassing, ideeën en praktijk, werk en erkenning van</w:t>
       </w:r>
     </w:p>
     <w:p>
@@ -2536,7 +2550,7 @@
           <w:sz w:val="22"/>
           <w:szCs w:val="22"/>
         </w:rPr>
-        <w:t>en voor iedereen. Scholen zoals we die in dit boek hebben besproken</w:t>
+        <w:t>de betekenis van wat gedaan wordt, vanaf het begin verenigd zijn</w:t>
       </w:r>
     </w:p>
     <w:p>
@@ -2554,7 +2568,24 @@
           <w:sz w:val="22"/>
           <w:szCs w:val="22"/>
         </w:rPr>
-        <w:lastRenderedPageBreak/>
+        <w:t>en voor iedereen. Scholen zoals we die in dit boek hebben besproken</w:t>
+      </w:r>
+    </w:p>
+    <w:p>
+      <w:pPr>
+        <w:spacing w:line="360" w:lineRule="auto"/>
+        <w:rPr>
+          <w:rFonts w:ascii="Courier New" w:hAnsi="Courier New" w:cs="Courier New"/>
+          <w:sz w:val="22"/>
+          <w:szCs w:val="22"/>
+        </w:rPr>
+      </w:pPr>
+      <w:r>
+        <w:rPr>
+          <w:rFonts w:ascii="Courier New" w:hAnsi="Courier New" w:cs="Courier New"/>
+          <w:sz w:val="22"/>
+          <w:szCs w:val="22"/>
+        </w:rPr>
         <w:t>-en ze ontstaan snel in grote aantallen</w:t>
       </w:r>
       <w:r>

</xml_diff>